<commit_message>
added misc fixes to labs 4 and 5
</commit_message>
<xml_diff>
--- a/M4_Language_Modeling/M4-lab.docx
+++ b/M4_Language_Modeling/M4-lab.docx
@@ -6,6 +6,9 @@
       <w:pPr>
         <w:pStyle w:val="Heading1"/>
       </w:pPr>
+      <w:r>
+        <w:t>w</w:t>
+      </w:r>
       <w:r>
         <w:t>M4</w:t>
       </w:r>
@@ -128,19 +131,45 @@
       <w:r>
         <w:t>$PWD/</w:t>
       </w:r>
-      <w:r>
-        <w:t>srilm/bin/cygwin64:</w:t>
-      </w:r>
-      <w:r>
-        <w:t>$PWD/</w:t>
-      </w:r>
-      <w:r>
-        <w:t>srilm/bin:$PATH</w:t>
-      </w:r>
-    </w:p>
-    <w:p>
-      <w:r>
-        <w:t>In Linux, use</w:t>
+      <w:proofErr w:type="spellStart"/>
+      <w:r>
+        <w:t>srilm</w:t>
+      </w:r>
+      <w:proofErr w:type="spellEnd"/>
+      <w:r>
+        <w:t>/bin/cygwin</w:t>
+      </w:r>
+      <w:proofErr w:type="gramStart"/>
+      <w:r>
+        <w:t>64:</w:t>
+      </w:r>
+      <w:r>
+        <w:t>$</w:t>
+      </w:r>
+      <w:proofErr w:type="gramEnd"/>
+      <w:r>
+        <w:t>PWD/</w:t>
+      </w:r>
+      <w:proofErr w:type="spellStart"/>
+      <w:r>
+        <w:t>srilm</w:t>
+      </w:r>
+      <w:proofErr w:type="spellEnd"/>
+      <w:r>
+        <w:t>/bin:$PATH</w:t>
+      </w:r>
+    </w:p>
+    <w:p>
+      <w:r>
+        <w:t>In Linux</w:t>
+      </w:r>
+      <w:ins w:id="0" w:author="Jasha Droppo" w:date="2018-01-23T10:33:00Z">
+        <w:r>
+          <w:t xml:space="preserve"> or Windows Subsystem for Linux</w:t>
+        </w:r>
+      </w:ins>
+      <w:r>
+        <w:t>, use</w:t>
       </w:r>
     </w:p>
     <w:p>
@@ -157,19 +186,53 @@
       <w:r>
         <w:t>$PWD/</w:t>
       </w:r>
-      <w:r>
-        <w:t>srilm/bin/i686-m64:</w:t>
-      </w:r>
-      <w:r>
-        <w:t>$PWD/s</w:t>
-      </w:r>
-      <w:r>
-        <w:t>rilm/bin:$PATH</w:t>
-      </w:r>
-    </w:p>
-    <w:p>
-      <w:r>
-        <w:t xml:space="preserve">You can put this command in the .bashrc file in your home directory, so it is run automatically next time you invoke the shell.  </w:t>
+      <w:proofErr w:type="spellStart"/>
+      <w:r>
+        <w:t>srilm</w:t>
+      </w:r>
+      <w:proofErr w:type="spellEnd"/>
+      <w:r>
+        <w:t>/bin/i686-m</w:t>
+      </w:r>
+      <w:proofErr w:type="gramStart"/>
+      <w:r>
+        <w:t>64:</w:t>
+      </w:r>
+      <w:r>
+        <w:t>$</w:t>
+      </w:r>
+      <w:proofErr w:type="gramEnd"/>
+      <w:r>
+        <w:t>PWD/</w:t>
+      </w:r>
+      <w:proofErr w:type="spellStart"/>
+      <w:r>
+        <w:t>s</w:t>
+      </w:r>
+      <w:r>
+        <w:t>rilm</w:t>
+      </w:r>
+      <w:proofErr w:type="spellEnd"/>
+      <w:r>
+        <w:t>/bin:$PATH</w:t>
+      </w:r>
+    </w:p>
+    <w:p>
+      <w:r>
+        <w:t xml:space="preserve">You can put this command in </w:t>
+      </w:r>
+      <w:proofErr w:type="gramStart"/>
+      <w:r>
+        <w:t>the .</w:t>
+      </w:r>
+      <w:proofErr w:type="spellStart"/>
+      <w:r>
+        <w:t>bashrc</w:t>
+      </w:r>
+      <w:proofErr w:type="spellEnd"/>
+      <w:proofErr w:type="gramEnd"/>
+      <w:r>
+        <w:t xml:space="preserve"> file in your home directory, so it is run automatically next time you invoke the shell.  </w:t>
       </w:r>
       <w:r>
         <w:t xml:space="preserve">Also, make sure you have the </w:t>
@@ -197,8 +260,13 @@
           <w:numId w:val="2"/>
         </w:numPr>
       </w:pPr>
-      <w:r>
-        <w:t>ngram-count -write-vocab –</w:t>
+      <w:proofErr w:type="spellStart"/>
+      <w:r>
+        <w:t>ngram</w:t>
+      </w:r>
+      <w:proofErr w:type="spellEnd"/>
+      <w:r>
+        <w:t>-count -write-vocab –</w:t>
       </w:r>
     </w:p>
     <w:p>
@@ -209,8 +277,24 @@
           <w:numId w:val="2"/>
         </w:numPr>
       </w:pPr>
-      <w:r>
-        <w:t>compute-oov-rate &lt; /dev/null</w:t>
+      <w:commentRangeStart w:id="1"/>
+      <w:r>
+        <w:t>compute-</w:t>
+      </w:r>
+      <w:proofErr w:type="spellStart"/>
+      <w:r>
+        <w:t>oov</w:t>
+      </w:r>
+      <w:proofErr w:type="spellEnd"/>
+      <w:r>
+        <w:t>-rate &lt; /dev/null</w:t>
+      </w:r>
+      <w:commentRangeEnd w:id="1"/>
+      <w:r>
+        <w:rPr>
+          <w:rStyle w:val="CommentReference"/>
+        </w:rPr>
+        <w:commentReference w:id="1"/>
       </w:r>
     </w:p>
     <w:p>
@@ -223,13 +307,15 @@
       <w:r>
         <w:t xml:space="preserve">l to also install the optional </w:t>
       </w:r>
-      <w:hyperlink r:id="rId10" w:history="1">
+      <w:hyperlink r:id="rId13" w:history="1">
+        <w:proofErr w:type="spellStart"/>
         <w:r>
           <w:rPr>
             <w:rStyle w:val="Hyperlink"/>
           </w:rPr>
           <w:t>wget</w:t>
         </w:r>
+        <w:proofErr w:type="spellEnd"/>
       </w:hyperlink>
       <w:r>
         <w:t xml:space="preserve"> command.</w:t>
@@ -239,7 +325,7 @@
       <w:r>
         <w:t xml:space="preserve">Since language modeling involves a fair amount of text processing it will be useful to have some familiarity with Linux text utilities such as </w:t>
       </w:r>
-      <w:hyperlink r:id="rId11" w:history="1">
+      <w:hyperlink r:id="rId14" w:history="1">
         <w:r>
           <w:rPr>
             <w:rStyle w:val="Hyperlink"/>
@@ -250,7 +336,7 @@
       <w:r>
         <w:t xml:space="preserve">, </w:t>
       </w:r>
-      <w:bookmarkStart w:id="0" w:name="_Hlk503133484"/>
+      <w:bookmarkStart w:id="2" w:name="_Hlk503133484"/>
       <w:r>
         <w:fldChar w:fldCharType="begin"/>
       </w:r>
@@ -272,33 +358,37 @@
         </w:rPr>
         <w:fldChar w:fldCharType="end"/>
       </w:r>
-      <w:bookmarkEnd w:id="0"/>
+      <w:bookmarkEnd w:id="2"/>
       <w:r>
         <w:t xml:space="preserve">, </w:t>
       </w:r>
-      <w:hyperlink r:id="rId12" w:history="1">
+      <w:hyperlink r:id="rId15" w:history="1">
+        <w:proofErr w:type="spellStart"/>
         <w:r>
           <w:rPr>
             <w:rStyle w:val="Hyperlink"/>
           </w:rPr>
           <w:t>wc</w:t>
         </w:r>
+        <w:proofErr w:type="spellEnd"/>
       </w:hyperlink>
       <w:r>
         <w:t xml:space="preserve">, </w:t>
       </w:r>
-      <w:hyperlink r:id="rId13" w:history="1">
+      <w:hyperlink r:id="rId16" w:history="1">
+        <w:proofErr w:type="spellStart"/>
         <w:r>
           <w:rPr>
             <w:rStyle w:val="Hyperlink"/>
           </w:rPr>
           <w:t>sed</w:t>
         </w:r>
+        <w:proofErr w:type="spellEnd"/>
       </w:hyperlink>
       <w:r>
         <w:t xml:space="preserve">, </w:t>
       </w:r>
-      <w:hyperlink r:id="rId14" w:history="1">
+      <w:hyperlink r:id="rId17" w:history="1">
         <w:r>
           <w:rPr>
             <w:rStyle w:val="Hyperlink"/>
@@ -309,7 +399,8 @@
       <w:r>
         <w:t xml:space="preserve"> or </w:t>
       </w:r>
-      <w:hyperlink r:id="rId15" w:history="1">
+      <w:hyperlink r:id="rId18" w:history="1">
+        <w:proofErr w:type="spellStart"/>
         <w:r>
           <w:rPr>
             <w:rStyle w:val="Hyperlink"/>
@@ -318,9 +409,13 @@
         </w:r>
       </w:hyperlink>
       <w:r>
-        <w:t xml:space="preserve">l, and others, as well as Linux mechanisms for redirecting command </w:t>
-      </w:r>
-      <w:hyperlink r:id="rId16" w:history="1">
+        <w:t>l</w:t>
+      </w:r>
+      <w:proofErr w:type="spellEnd"/>
+      <w:r>
+        <w:t xml:space="preserve">, and others, as well as Linux mechanisms for redirecting command </w:t>
+      </w:r>
+      <w:hyperlink r:id="rId19" w:history="1">
         <w:r>
           <w:rPr>
             <w:rStyle w:val="Hyperlink"/>
@@ -337,7 +432,7 @@
       <w:r>
         <w:t xml:space="preserve">, and </w:t>
       </w:r>
-      <w:hyperlink r:id="rId17" w:history="1">
+      <w:hyperlink r:id="rId20" w:history="1">
         <w:r>
           <w:rPr>
             <w:rStyle w:val="Hyperlink"/>
@@ -468,8 +563,21 @@
           <w:numId w:val="2"/>
         </w:numPr>
       </w:pPr>
-      <w:r>
-        <w:t>wc -wl data/dev</w:t>
+      <w:proofErr w:type="spellStart"/>
+      <w:r>
+        <w:t>wc</w:t>
+      </w:r>
+      <w:proofErr w:type="spellEnd"/>
+      <w:r>
+        <w:t xml:space="preserve"> -</w:t>
+      </w:r>
+      <w:proofErr w:type="spellStart"/>
+      <w:r>
+        <w:t>wl</w:t>
+      </w:r>
+      <w:proofErr w:type="spellEnd"/>
+      <w:r>
+        <w:t xml:space="preserve"> data/dev</w:t>
       </w:r>
       <w:r>
         <w:t>.txt</w:t>
@@ -539,7 +647,23 @@
     </w:p>
     <w:p>
       <w:r>
-        <w:t>You will notice that the data is in all-lowercase, without any punctuation.  This is because we will model sequences of words only, devoid of textual layout, similar to how one your read or speak them.  The spelling has to match the way words are represented in the acoustic model.   The process of mapping text to the standard form adopted for modeling purposes is called text normalization</w:t>
+        <w:t xml:space="preserve">You will notice that the data is in all-lowercase, without any punctuation.  This is because we will model sequences of words only, devoid of textual layout, </w:t>
+      </w:r>
+      <w:proofErr w:type="gramStart"/>
+      <w:r>
+        <w:t>similar to</w:t>
+      </w:r>
+      <w:proofErr w:type="gramEnd"/>
+      <w:r>
+        <w:t xml:space="preserve"> how one your read or speak them.  The spelling </w:t>
+      </w:r>
+      <w:proofErr w:type="gramStart"/>
+      <w:r>
+        <w:t>has to</w:t>
+      </w:r>
+      <w:proofErr w:type="gramEnd"/>
+      <w:r>
+        <w:t xml:space="preserve"> match the way words are represented in the acoustic model.   The process of mapping text to the standard form adopted for modeling purposes is called text normalization</w:t>
       </w:r>
       <w:r>
         <w:t xml:space="preserve"> (or TN for short)</w:t>
@@ -554,7 +678,23 @@
         <w:t>considerable time</w:t>
       </w:r>
       <w:r>
-        <w:t xml:space="preserve"> and often relies on powerful text processing tools like sed or perl.</w:t>
+        <w:t xml:space="preserve"> and often relies on powerful text processing tools like </w:t>
+      </w:r>
+      <w:proofErr w:type="spellStart"/>
+      <w:r>
+        <w:t>sed</w:t>
+      </w:r>
+      <w:proofErr w:type="spellEnd"/>
+      <w:r>
+        <w:t xml:space="preserve"> or </w:t>
+      </w:r>
+      <w:proofErr w:type="spellStart"/>
+      <w:r>
+        <w:t>perl</w:t>
+      </w:r>
+      <w:proofErr w:type="spellEnd"/>
+      <w:r>
+        <w:t>.</w:t>
       </w:r>
     </w:p>
     <w:p>
@@ -585,47 +725,67 @@
           <w:numId w:val="2"/>
         </w:numPr>
       </w:pPr>
-      <w:r>
-        <w:t xml:space="preserve">wget </w:t>
-      </w:r>
-      <w:bookmarkStart w:id="1" w:name="_Hlk500394099"/>
-      <w:r>
-        <w:fldChar w:fldCharType="begin"/>
-      </w:r>
-      <w:r>
-        <w:instrText xml:space="preserve"> HYPERLINK "</w:instrText>
-      </w:r>
-      <w:r>
-        <w:instrText>http://www.openslr.org/12/librispeech-lm-norm.txt.gz</w:instrText>
-      </w:r>
-      <w:r>
-        <w:instrText xml:space="preserve">" </w:instrText>
-      </w:r>
-      <w:r>
-        <w:fldChar w:fldCharType="separate"/>
-      </w:r>
-      <w:r>
-        <w:rPr>
-          <w:rStyle w:val="Hyperlink"/>
-        </w:rPr>
-        <w:t>http://www.openslr.org/12/</w:t>
-      </w:r>
-      <w:bookmarkStart w:id="2" w:name="_Hlk500393824"/>
-      <w:r>
-        <w:rPr>
-          <w:rStyle w:val="Hyperlink"/>
-        </w:rPr>
-        <w:t>librispeech-lm-norm.txt.gz</w:t>
-      </w:r>
-      <w:bookmarkEnd w:id="1"/>
-      <w:bookmarkEnd w:id="2"/>
-      <w:r>
-        <w:fldChar w:fldCharType="end"/>
-      </w:r>
-    </w:p>
-    <w:p>
-      <w:r>
-        <w:t>If your system doesn’t have the wget command you can download this file in a browser and move it into the LM lab directory.</w:t>
+      <w:proofErr w:type="spellStart"/>
+      <w:r>
+        <w:t>wget</w:t>
+      </w:r>
+      <w:proofErr w:type="spellEnd"/>
+      <w:r>
+        <w:t xml:space="preserve"> </w:t>
+      </w:r>
+      <w:bookmarkStart w:id="3" w:name="_Hlk500394099"/>
+      <w:ins w:id="4" w:author="Jasha Droppo" w:date="2018-01-23T10:35:00Z">
+        <w:r>
+          <w:t>http://www.openslr.org/resources/11/librispeech-lm-norm.txt.gz</w:t>
+        </w:r>
+      </w:ins>
+      <w:del w:id="5" w:author="Jasha Droppo" w:date="2018-01-23T10:35:00Z">
+        <w:r>
+          <w:fldChar w:fldCharType="begin"/>
+        </w:r>
+        <w:r>
+          <w:delInstrText xml:space="preserve"> HYPERLINK "</w:delInstrText>
+        </w:r>
+        <w:r>
+          <w:delInstrText>http://www.openslr.org/12/librispeech-lm-norm.txt.gz</w:delInstrText>
+        </w:r>
+        <w:r>
+          <w:delInstrText xml:space="preserve">" </w:delInstrText>
+        </w:r>
+        <w:r>
+          <w:fldChar w:fldCharType="separate"/>
+        </w:r>
+        <w:r>
+          <w:rPr>
+            <w:rStyle w:val="Hyperlink"/>
+          </w:rPr>
+          <w:delText>http://www.openslr.org/12/</w:delText>
+        </w:r>
+        <w:bookmarkStart w:id="6" w:name="_Hlk500393824"/>
+        <w:r>
+          <w:rPr>
+            <w:rStyle w:val="Hyperlink"/>
+          </w:rPr>
+          <w:delText>librispeech-lm-norm.txt.gz</w:delText>
+        </w:r>
+        <w:bookmarkEnd w:id="3"/>
+        <w:bookmarkEnd w:id="6"/>
+        <w:r>
+          <w:fldChar w:fldCharType="end"/>
+        </w:r>
+      </w:del>
+    </w:p>
+    <w:p>
+      <w:r>
+        <w:t xml:space="preserve">If your system doesn’t have the </w:t>
+      </w:r>
+      <w:proofErr w:type="spellStart"/>
+      <w:r>
+        <w:t>wget</w:t>
+      </w:r>
+      <w:proofErr w:type="spellEnd"/>
+      <w:r>
+        <w:t xml:space="preserve"> command you can download this file in a browser and move it into the LM lab directory.</w:t>
       </w:r>
     </w:p>
     <w:p>
@@ -682,7 +842,23 @@
         <w:t xml:space="preserve"> </w:t>
       </w:r>
       <w:r>
-        <w:t xml:space="preserve"> The file is compressed in the gzip (.gz) so </w:t>
+        <w:t xml:space="preserve"> The file is compressed in the </w:t>
+      </w:r>
+      <w:proofErr w:type="spellStart"/>
+      <w:r>
+        <w:t>gzip</w:t>
+      </w:r>
+      <w:proofErr w:type="spellEnd"/>
+      <w:r>
+        <w:t xml:space="preserve"> (.</w:t>
+      </w:r>
+      <w:proofErr w:type="spellStart"/>
+      <w:r>
+        <w:t>gz</w:t>
+      </w:r>
+      <w:proofErr w:type="spellEnd"/>
+      <w:r>
+        <w:t xml:space="preserve">) so </w:t>
       </w:r>
       <w:r>
         <w:t xml:space="preserve">we </w:t>
@@ -690,13 +866,15 @@
       <w:r>
         <w:t xml:space="preserve">must use the </w:t>
       </w:r>
-      <w:hyperlink r:id="rId18" w:history="1">
+      <w:hyperlink r:id="rId21" w:history="1">
+        <w:proofErr w:type="spellStart"/>
         <w:r>
           <w:rPr>
             <w:rStyle w:val="Hyperlink"/>
           </w:rPr>
           <w:t>gunzip</w:t>
         </w:r>
+        <w:proofErr w:type="spellEnd"/>
       </w:hyperlink>
       <w:r>
         <w:t xml:space="preserve">  tool</w:t>
@@ -710,8 +888,13 @@
           <w:numId w:val="2"/>
         </w:numPr>
       </w:pPr>
-      <w:r>
-        <w:t>gunzip -c</w:t>
+      <w:proofErr w:type="spellStart"/>
+      <w:r>
+        <w:t>gunzip</w:t>
+      </w:r>
+      <w:proofErr w:type="spellEnd"/>
+      <w:r>
+        <w:t xml:space="preserve"> -c</w:t>
       </w:r>
       <w:r>
         <w:t xml:space="preserve"> </w:t>
@@ -731,15 +914,33 @@
           <w:numId w:val="2"/>
         </w:numPr>
       </w:pPr>
-      <w:r>
-        <w:t xml:space="preserve">gunzip -c </w:t>
+      <w:proofErr w:type="spellStart"/>
+      <w:r>
+        <w:t>gunzip</w:t>
+      </w:r>
+      <w:proofErr w:type="spellEnd"/>
+      <w:r>
+        <w:t xml:space="preserve"> -c </w:t>
       </w:r>
       <w:r>
         <w:t>librispeech-lm-norm.txt.gz</w:t>
       </w:r>
       <w:r>
-        <w:t xml:space="preserve"> | wc -wl</w:t>
-      </w:r>
+        <w:t xml:space="preserve"> | </w:t>
+      </w:r>
+      <w:proofErr w:type="spellStart"/>
+      <w:r>
+        <w:t>wc</w:t>
+      </w:r>
+      <w:proofErr w:type="spellEnd"/>
+      <w:r>
+        <w:t xml:space="preserve"> -</w:t>
+      </w:r>
+      <w:proofErr w:type="spellStart"/>
+      <w:r>
+        <w:t>wl</w:t>
+      </w:r>
+      <w:proofErr w:type="spellEnd"/>
     </w:p>
     <w:p>
       <w:r>
@@ -748,7 +949,32 @@
     </w:p>
     <w:p>
       <w:r>
-        <w:t>Language model training data, and language models themselves, are often quite large but compress well since they contain text.  Therefore, we like to keep them in compressed form.   The SRILM tools know how to read/write .gz files, and it is easy to combine gzip/gunzip with Linux text processing tools.</w:t>
+        <w:lastRenderedPageBreak/>
+        <w:t>Language model training data, and language models themselves, are often quite large but compress well since they contain text.  Therefore, we like to keep them in compressed form.   The SRILM tools know how to read/write .</w:t>
+      </w:r>
+      <w:proofErr w:type="spellStart"/>
+      <w:r>
+        <w:t>gz</w:t>
+      </w:r>
+      <w:proofErr w:type="spellEnd"/>
+      <w:r>
+        <w:t xml:space="preserve"> files, and it is easy to combine </w:t>
+      </w:r>
+      <w:proofErr w:type="spellStart"/>
+      <w:r>
+        <w:t>gzip</w:t>
+      </w:r>
+      <w:proofErr w:type="spellEnd"/>
+      <w:r>
+        <w:t>/</w:t>
+      </w:r>
+      <w:proofErr w:type="spellStart"/>
+      <w:r>
+        <w:t>gunzip</w:t>
+      </w:r>
+      <w:proofErr w:type="spellEnd"/>
+      <w:r>
+        <w:t xml:space="preserve"> with Linux text processing tools.</w:t>
       </w:r>
     </w:p>
     <w:p>
@@ -762,7 +988,6 @@
           <w:b/>
           <w:i/>
         </w:rPr>
-        <w:lastRenderedPageBreak/>
         <w:t>OPTIONAL TASK:</w:t>
       </w:r>
       <w:r>
@@ -771,7 +996,7 @@
         </w:rPr>
         <w:t xml:space="preserve"> Download the raw training data at </w:t>
       </w:r>
-      <w:hyperlink r:id="rId19" w:history="1">
+      <w:hyperlink r:id="rId22" w:history="1">
         <w:r>
           <w:rPr>
             <w:rStyle w:val="Hyperlink"/>
@@ -821,27 +1046,48 @@
     <w:p/>
     <w:p>
       <w:r>
-        <w:t xml:space="preserve">The first step in building a LM is to define the set of words that it should model.  We want to cover the largest possible share of the word tokens with the smallest set of words, so as to keep model size to a minimum.  That suggests picking the words that are most frequent based on the training data.  </w:t>
+        <w:t xml:space="preserve">The first step in building a LM is to define the set of words that it should model.  We want to cover the largest possible share of the word tokens with the smallest set of words, </w:t>
+      </w:r>
+      <w:proofErr w:type="gramStart"/>
+      <w:r>
+        <w:t>so as to</w:t>
+      </w:r>
+      <w:proofErr w:type="gramEnd"/>
+      <w:r>
+        <w:t xml:space="preserve"> keep model size to a minimum.  That suggests picking the words that are most frequent based on the training data.  </w:t>
       </w:r>
     </w:p>
     <w:p>
       <w:r>
         <w:t xml:space="preserve">One of the functions of the </w:t>
       </w:r>
-      <w:hyperlink r:id="rId20" w:history="1">
+      <w:hyperlink r:id="rId23" w:history="1">
+        <w:proofErr w:type="spellStart"/>
         <w:r>
           <w:rPr>
             <w:rStyle w:val="Hyperlink"/>
           </w:rPr>
-          <w:t>ngram-count</w:t>
+          <w:t>ngram</w:t>
+        </w:r>
+        <w:proofErr w:type="spellEnd"/>
+        <w:r>
+          <w:rPr>
+            <w:rStyle w:val="Hyperlink"/>
+          </w:rPr>
+          <w:t>-count</w:t>
         </w:r>
       </w:hyperlink>
       <w:r>
         <w:t xml:space="preserve"> tool is to </w:t>
       </w:r>
       <w:r>
-        <w:t>count word and ngram</w:t>
-      </w:r>
+        <w:t xml:space="preserve">count word and </w:t>
+      </w:r>
+      <w:proofErr w:type="spellStart"/>
+      <w:r>
+        <w:t>ngram</w:t>
+      </w:r>
+      <w:proofErr w:type="spellEnd"/>
       <w:r>
         <w:t xml:space="preserve"> occurrences in a </w:t>
       </w:r>
@@ -857,9 +1103,27 @@
           <w:numId w:val="2"/>
         </w:numPr>
       </w:pPr>
-      <w:r>
-        <w:t>ngram-count -text TEXT -order 1 -write COUNTS -tolower</w:t>
-      </w:r>
+      <w:proofErr w:type="spellStart"/>
+      <w:r>
+        <w:t>ngram</w:t>
+      </w:r>
+      <w:proofErr w:type="spellEnd"/>
+      <w:r>
+        <w:t xml:space="preserve">-count -text </w:t>
+      </w:r>
+      <w:proofErr w:type="spellStart"/>
+      <w:r>
+        <w:t>TEXT</w:t>
+      </w:r>
+      <w:proofErr w:type="spellEnd"/>
+      <w:r>
+        <w:t xml:space="preserve"> -order 1 -write COUNTS -</w:t>
+      </w:r>
+      <w:proofErr w:type="spellStart"/>
+      <w:r>
+        <w:t>tolower</w:t>
+      </w:r>
+      <w:proofErr w:type="spellEnd"/>
     </w:p>
     <w:p>
       <w:r>
@@ -963,14 +1227,19 @@
           <w:i/>
         </w:rPr>
       </w:pPr>
-      <w:r>
-        <w:t xml:space="preserve">ngram-count -text </w:t>
-      </w:r>
-      <w:bookmarkStart w:id="3" w:name="_Hlk500395352"/>
+      <w:proofErr w:type="spellStart"/>
+      <w:r>
+        <w:t>ngram</w:t>
+      </w:r>
+      <w:proofErr w:type="spellEnd"/>
+      <w:r>
+        <w:t xml:space="preserve">-count -text </w:t>
+      </w:r>
+      <w:bookmarkStart w:id="7" w:name="_Hlk500395352"/>
       <w:r>
         <w:t>librispeech</w:t>
       </w:r>
-      <w:bookmarkEnd w:id="3"/>
+      <w:bookmarkEnd w:id="7"/>
       <w:r>
         <w:t>-lm-norm.txt.gz</w:t>
       </w:r>
@@ -981,8 +1250,13 @@
         <w:t>librispeech</w:t>
       </w:r>
       <w:r>
-        <w:t>.1grams -tolower</w:t>
-      </w:r>
+        <w:t>.1grams -</w:t>
+      </w:r>
+      <w:proofErr w:type="spellStart"/>
+      <w:r>
+        <w:t>tolower</w:t>
+      </w:r>
+      <w:proofErr w:type="spellEnd"/>
     </w:p>
     <w:p>
       <w:pPr>
@@ -1008,11 +1282,16 @@
       <w:r>
         <w:t xml:space="preserve">&gt; </w:t>
       </w:r>
+      <w:proofErr w:type="gramStart"/>
       <w:r>
         <w:t>librispeech</w:t>
       </w:r>
       <w:r>
-        <w:t>.top10k.1grams</w:t>
+        <w:t>.top</w:t>
+      </w:r>
+      <w:proofErr w:type="gramEnd"/>
+      <w:r>
+        <w:t>10k.1grams</w:t>
       </w:r>
     </w:p>
     <w:p>
@@ -1026,8 +1305,13 @@
       <w:r>
         <w:t xml:space="preserve">cut -f 1 </w:t>
       </w:r>
-      <w:r>
-        <w:t>librispeech.top10k.1grams</w:t>
+      <w:proofErr w:type="gramStart"/>
+      <w:r>
+        <w:t>librispeech.top</w:t>
+      </w:r>
+      <w:proofErr w:type="gramEnd"/>
+      <w:r>
+        <w:t>10k.1grams</w:t>
       </w:r>
       <w:r>
         <w:t xml:space="preserve"> | sort &gt; librispeech.top10k.vocab</w:t>
@@ -1037,8 +1321,13 @@
       <w:r>
         <w:t xml:space="preserve">The intermediate file </w:t>
       </w:r>
-      <w:r>
-        <w:t xml:space="preserve">librispeech.top10k.1grams </w:t>
+      <w:proofErr w:type="gramStart"/>
+      <w:r>
+        <w:t>librispeech.top</w:t>
+      </w:r>
+      <w:proofErr w:type="gramEnd"/>
+      <w:r>
+        <w:t xml:space="preserve">10k.1grams </w:t>
       </w:r>
       <w:r>
         <w:t xml:space="preserve"> contains the words and their counts sorted most frequent first.  </w:t>
@@ -1056,7 +1345,15 @@
         <w:t xml:space="preserve"> appear at the top of the list</w:t>
       </w:r>
       <w:r>
-        <w:t xml:space="preserve">.  Near the top we also find two special tags, &lt;s&gt; and &lt;/s&gt;.  These are added by ngram-count to mark </w:t>
+        <w:t xml:space="preserve">.  Near the top we also find two special tags, &lt;s&gt; and &lt;/s&gt;.  These are added by </w:t>
+      </w:r>
+      <w:proofErr w:type="spellStart"/>
+      <w:r>
+        <w:t>ngram</w:t>
+      </w:r>
+      <w:proofErr w:type="spellEnd"/>
+      <w:r>
+        <w:t xml:space="preserve">-count to mark </w:t>
       </w:r>
       <w:r>
         <w:t>the start and end, respectively, of each sentence</w:t>
@@ -1081,12 +1378,26 @@
       <w:r>
         <w:t xml:space="preserve"> want to find out how well out 10k vocabulary covers the test data.  We could again use Linux tools for that, but SRILM contains a handy script </w:t>
       </w:r>
-      <w:hyperlink r:id="rId21" w:history="1">
+      <w:hyperlink r:id="rId24" w:history="1">
         <w:r>
           <w:rPr>
             <w:rStyle w:val="Hyperlink"/>
           </w:rPr>
-          <w:t>compute-oov-rate</w:t>
+          <w:t>compute-</w:t>
+        </w:r>
+        <w:proofErr w:type="spellStart"/>
+        <w:r>
+          <w:rPr>
+            <w:rStyle w:val="Hyperlink"/>
+          </w:rPr>
+          <w:t>oov</w:t>
+        </w:r>
+        <w:proofErr w:type="spellEnd"/>
+        <w:r>
+          <w:rPr>
+            <w:rStyle w:val="Hyperlink"/>
+          </w:rPr>
+          <w:t>-rate</w:t>
         </w:r>
       </w:hyperlink>
       <w:r>
@@ -1157,18 +1468,37 @@
           <w:numId w:val="2"/>
         </w:numPr>
       </w:pPr>
-      <w:bookmarkStart w:id="4" w:name="_Hlk500399922"/>
-      <w:r>
-        <w:t xml:space="preserve">compute-oov-rate </w:t>
-      </w:r>
+      <w:bookmarkStart w:id="8" w:name="_Hlk500399922"/>
+      <w:commentRangeStart w:id="9"/>
+      <w:r>
+        <w:lastRenderedPageBreak/>
+        <w:t>compute-</w:t>
+      </w:r>
+      <w:proofErr w:type="spellStart"/>
+      <w:r>
+        <w:t>oov</w:t>
+      </w:r>
+      <w:proofErr w:type="spellEnd"/>
+      <w:r>
+        <w:t xml:space="preserve">-rate </w:t>
+      </w:r>
+      <w:proofErr w:type="gramStart"/>
       <w:r>
         <w:t>librispeech.top10k.vocab</w:t>
       </w:r>
+      <w:proofErr w:type="gramEnd"/>
       <w:r>
         <w:t xml:space="preserve"> </w:t>
       </w:r>
-    </w:p>
-    <w:bookmarkEnd w:id="4"/>
+      <w:commentRangeEnd w:id="9"/>
+      <w:r>
+        <w:rPr>
+          <w:rStyle w:val="CommentReference"/>
+        </w:rPr>
+        <w:commentReference w:id="9"/>
+      </w:r>
+    </w:p>
+    <w:bookmarkEnd w:id="8"/>
     <w:p>
       <w:pPr>
         <w:pStyle w:val="ListParagraph"/>
@@ -1177,8 +1507,21 @@
           <w:numId w:val="2"/>
         </w:numPr>
       </w:pPr>
-      <w:r>
-        <w:t>ngram-count -text dev.txt -order 1 -write dev.1grams</w:t>
+      <w:proofErr w:type="spellStart"/>
+      <w:r>
+        <w:t>ngram</w:t>
+      </w:r>
+      <w:proofErr w:type="spellEnd"/>
+      <w:r>
+        <w:t xml:space="preserve">-count -text </w:t>
+      </w:r>
+      <w:ins w:id="10" w:author="Jasha Droppo" w:date="2018-01-23T10:42:00Z">
+        <w:r>
+          <w:t>data/</w:t>
+        </w:r>
+      </w:ins>
+      <w:r>
+        <w:t>dev.txt -order 1 -write dev.1grams</w:t>
       </w:r>
     </w:p>
     <w:p>
@@ -1190,8 +1533,21 @@
         </w:numPr>
       </w:pPr>
       <w:r>
-        <w:t>compute-oov-rate librispeech.top10k.vocab</w:t>
-      </w:r>
+        <w:t>compute-</w:t>
+      </w:r>
+      <w:proofErr w:type="spellStart"/>
+      <w:r>
+        <w:t>oov</w:t>
+      </w:r>
+      <w:proofErr w:type="spellEnd"/>
+      <w:r>
+        <w:t xml:space="preserve">-rate </w:t>
+      </w:r>
+      <w:proofErr w:type="gramStart"/>
+      <w:r>
+        <w:t>librispeech.top10k.vocab</w:t>
+      </w:r>
+      <w:proofErr w:type="gramEnd"/>
       <w:r>
         <w:t xml:space="preserve"> dev.1grams</w:t>
       </w:r>
@@ -1204,9 +1560,21 @@
           <w:numId w:val="2"/>
         </w:numPr>
       </w:pPr>
-      <w:r>
-        <w:lastRenderedPageBreak/>
-        <w:t>ngram-count -text test.txt -order 1 -write test.1grams</w:t>
+      <w:proofErr w:type="spellStart"/>
+      <w:r>
+        <w:t>ngram</w:t>
+      </w:r>
+      <w:proofErr w:type="spellEnd"/>
+      <w:r>
+        <w:t xml:space="preserve">-count -text </w:t>
+      </w:r>
+      <w:ins w:id="11" w:author="Jasha Droppo" w:date="2018-01-23T10:43:00Z">
+        <w:r>
+          <w:t>data/</w:t>
+        </w:r>
+      </w:ins>
+      <w:r>
+        <w:t>test.txt -order 1 -write test.1grams</w:t>
       </w:r>
     </w:p>
     <w:p>
@@ -1218,16 +1586,111 @@
         </w:numPr>
       </w:pPr>
       <w:r>
-        <w:t>compute-oov-rate librispeech.top10k.vocab</w:t>
-      </w:r>
+        <w:t>compute-</w:t>
+      </w:r>
+      <w:proofErr w:type="spellStart"/>
+      <w:r>
+        <w:t>oov</w:t>
+      </w:r>
+      <w:proofErr w:type="spellEnd"/>
+      <w:r>
+        <w:t xml:space="preserve">-rate </w:t>
+      </w:r>
+      <w:proofErr w:type="gramStart"/>
+      <w:r>
+        <w:t>librispeech.top10k.vocab</w:t>
+      </w:r>
+      <w:proofErr w:type="gramEnd"/>
       <w:r>
         <w:t xml:space="preserve"> test.1grams</w:t>
       </w:r>
     </w:p>
     <w:p>
-      <w:r>
-        <w:t>Usually we expect the OOV rate to be lowest on the training set because we used it to select the words (the vocabulary is biased toward the training set), but in this case the test sets have been chosen to be “cleaner” and have lower OOV rates.  (The training data actually contains some languages other than English, though most of those will not make it into the vocabulary.)</w:t>
-      </w:r>
+      <w:pPr>
+        <w:rPr>
+          <w:ins w:id="12" w:author="Andreas Stolcke" w:date="2018-01-24T09:17:00Z"/>
+        </w:rPr>
+      </w:pPr>
+      <w:r>
+        <w:t xml:space="preserve">Usually we expect </w:t>
+      </w:r>
+      <w:commentRangeStart w:id="13"/>
+      <w:r>
+        <w:t xml:space="preserve">the OOV rate </w:t>
+      </w:r>
+      <w:commentRangeEnd w:id="13"/>
+      <w:r>
+        <w:rPr>
+          <w:rStyle w:val="CommentReference"/>
+        </w:rPr>
+        <w:commentReference w:id="13"/>
+      </w:r>
+      <w:r>
+        <w:t xml:space="preserve">to be lowest on the training set because we used it to select the words (the vocabulary is biased toward the training set), but in this case the test sets have been chosen to be “cleaner” and have lower OOV rates.  (The training data </w:t>
+      </w:r>
+      <w:proofErr w:type="gramStart"/>
+      <w:r>
+        <w:t>actually contains</w:t>
+      </w:r>
+      <w:proofErr w:type="gramEnd"/>
+      <w:r>
+        <w:t xml:space="preserve"> some languages other than English, though most of those will not make it into the vocabulary.)</w:t>
+      </w:r>
+    </w:p>
+    <w:p>
+      <w:ins w:id="14" w:author="Andreas Stolcke" w:date="2018-01-24T09:17:00Z">
+        <w:r>
+          <w:t>Note that co</w:t>
+        </w:r>
+      </w:ins>
+      <w:ins w:id="15" w:author="Andreas Stolcke" w:date="2018-01-24T09:19:00Z">
+        <w:r>
+          <w:t>m</w:t>
+        </w:r>
+      </w:ins>
+      <w:ins w:id="16" w:author="Andreas Stolcke" w:date="2018-01-24T09:17:00Z">
+        <w:r>
+          <w:t>pute-</w:t>
+        </w:r>
+        <w:proofErr w:type="spellStart"/>
+        <w:r>
+          <w:t>oov</w:t>
+        </w:r>
+        <w:proofErr w:type="spellEnd"/>
+        <w:r>
+          <w:t>-rate also reports about “OOV type</w:t>
+        </w:r>
+      </w:ins>
+      <w:ins w:id="17" w:author="Andreas Stolcke" w:date="2018-01-24T09:19:00Z">
+        <w:r>
+          <w:t>s</w:t>
+        </w:r>
+      </w:ins>
+      <w:ins w:id="18" w:author="Andreas Stolcke" w:date="2018-01-24T09:17:00Z">
+        <w:r>
+          <w:t>”</w:t>
+        </w:r>
+      </w:ins>
+      <w:ins w:id="19" w:author="Andreas Stolcke" w:date="2018-01-24T09:18:00Z">
+        <w:r>
+          <w:t xml:space="preserve">.  OOV types are the number of unique words that are </w:t>
+        </w:r>
+      </w:ins>
+      <w:ins w:id="20" w:author="Andreas Stolcke" w:date="2018-01-24T09:19:00Z">
+        <w:r>
+          <w:t>missing from</w:t>
+        </w:r>
+      </w:ins>
+      <w:ins w:id="21" w:author="Andreas Stolcke" w:date="2018-01-24T09:18:00Z">
+        <w:r>
+          <w:t xml:space="preserve"> the vocabulary, regardless of how many </w:t>
+        </w:r>
+      </w:ins>
+      <w:ins w:id="22" w:author="Andreas Stolcke" w:date="2018-01-24T09:19:00Z">
+        <w:r>
+          <w:t>times they occur.</w:t>
+        </w:r>
+      </w:ins>
     </w:p>
     <w:p>
       <w:r>
@@ -1277,10 +1740,26 @@
     <w:p/>
     <w:p>
       <w:r>
-        <w:t>We are now ready to build a language model from the training data and the chosen vocabulary. This is also done using the ngram-count command.</w:t>
-      </w:r>
-      <w:r>
-        <w:t xml:space="preserve">  For instructional purpose we will do this in two steps:  compute the N-gram statistics (counts), and then estimate the model parameters. (ngram-count can do both in one step, but that’s not helpful to understand what happens </w:t>
+        <w:t xml:space="preserve">We are now ready to build a language model from the training data and the chosen vocabulary. This is also done using the </w:t>
+      </w:r>
+      <w:proofErr w:type="spellStart"/>
+      <w:r>
+        <w:t>ngram</w:t>
+      </w:r>
+      <w:proofErr w:type="spellEnd"/>
+      <w:r>
+        <w:t>-count command.</w:t>
+      </w:r>
+      <w:r>
+        <w:t xml:space="preserve">  For instructional purpose we will do this in two steps:  compute the N-gram statistics (counts), and then estimate the model parameters. (</w:t>
+      </w:r>
+      <w:proofErr w:type="spellStart"/>
+      <w:r>
+        <w:t>ngram</w:t>
+      </w:r>
+      <w:proofErr w:type="spellEnd"/>
+      <w:r>
+        <w:t xml:space="preserve">-count can do both in one step, but that’s not helpful to understand what happens </w:t>
       </w:r>
       <w:r>
         <w:t>under the hood</w:t>
@@ -1325,12 +1804,20 @@
       <w:r>
         <w:t xml:space="preserve">  Consult the </w:t>
       </w:r>
-      <w:hyperlink r:id="rId22" w:history="1">
+      <w:hyperlink r:id="rId25" w:history="1">
+        <w:proofErr w:type="spellStart"/>
         <w:r>
           <w:rPr>
             <w:rStyle w:val="Hyperlink"/>
           </w:rPr>
-          <w:t>ngram-count</w:t>
+          <w:t>ngram</w:t>
+        </w:r>
+        <w:proofErr w:type="spellEnd"/>
+        <w:r>
+          <w:rPr>
+            <w:rStyle w:val="Hyperlink"/>
+          </w:rPr>
+          <w:t>-count</w:t>
         </w:r>
       </w:hyperlink>
       <w:r>
@@ -1352,6 +1839,44 @@
         </w:rPr>
         <w:t>SOLUTION:</w:t>
       </w:r>
+      <w:ins w:id="23" w:author="Andreas Stolcke" w:date="2018-01-24T10:09:00Z">
+        <w:r>
+          <w:rPr>
+            <w:b/>
+          </w:rPr>
+          <w:t xml:space="preserve"> </w:t>
+        </w:r>
+        <w:r>
+          <w:rPr>
+            <w:b/>
+          </w:rPr>
+          <w:t xml:space="preserve">The first command uses about </w:t>
+        </w:r>
+      </w:ins>
+      <w:ins w:id="24" w:author="Andreas Stolcke" w:date="2018-01-24T10:20:00Z">
+        <w:r>
+          <w:rPr>
+            <w:b/>
+          </w:rPr>
+          <w:t>10</w:t>
+        </w:r>
+      </w:ins>
+      <w:ins w:id="25" w:author="Andreas Stolcke" w:date="2018-01-24T10:09:00Z">
+        <w:r>
+          <w:rPr>
+            <w:b/>
+          </w:rPr>
+          <w:t>GB of memory and takes 15 minutes on a</w:t>
+        </w:r>
+        <w:bookmarkStart w:id="26" w:name="_GoBack"/>
+        <w:bookmarkEnd w:id="26"/>
+        <w:r>
+          <w:rPr>
+            <w:b/>
+          </w:rPr>
+          <w:t xml:space="preserve"> 2.4GHz Intel Xeon E5 CPU, so be sure to procure a sufficiently equipped machine and some patience.</w:t>
+        </w:r>
+      </w:ins>
     </w:p>
     <w:p>
       <w:pPr>
@@ -1361,27 +1886,56 @@
           <w:numId w:val="2"/>
         </w:numPr>
       </w:pPr>
-      <w:bookmarkStart w:id="5" w:name="_Hlk503126866"/>
-      <w:r>
-        <w:t xml:space="preserve">ngram-count -text </w:t>
-      </w:r>
-      <w:bookmarkStart w:id="6" w:name="_Hlk503133336"/>
+      <w:bookmarkStart w:id="27" w:name="_Hlk503126866"/>
+      <w:commentRangeStart w:id="28"/>
+      <w:commentRangeStart w:id="29"/>
+      <w:proofErr w:type="spellStart"/>
+      <w:r>
+        <w:t>ngram</w:t>
+      </w:r>
+      <w:proofErr w:type="spellEnd"/>
+      <w:r>
+        <w:t xml:space="preserve">-count -text </w:t>
+      </w:r>
+      <w:bookmarkStart w:id="30" w:name="_Hlk503133336"/>
       <w:r>
         <w:t>librispeech-lm-norm.txt.gz</w:t>
       </w:r>
-      <w:bookmarkEnd w:id="6"/>
-      <w:r>
-        <w:t xml:space="preserve"> -tolower -order 3 -write </w:t>
-      </w:r>
-      <w:bookmarkStart w:id="7" w:name="_Hlk500528410"/>
+      <w:bookmarkEnd w:id="30"/>
+      <w:r>
+        <w:t xml:space="preserve"> -</w:t>
+      </w:r>
+      <w:proofErr w:type="spellStart"/>
+      <w:r>
+        <w:t>tolower</w:t>
+      </w:r>
+      <w:proofErr w:type="spellEnd"/>
+      <w:r>
+        <w:t xml:space="preserve"> -order 3 -write </w:t>
+      </w:r>
+      <w:bookmarkStart w:id="31" w:name="_Hlk500528410"/>
       <w:r>
         <w:t>librispeech.3grams.gz</w:t>
       </w:r>
-      <w:bookmarkEnd w:id="5"/>
+      <w:bookmarkEnd w:id="27"/>
       <w:r>
         <w:t xml:space="preserve"> </w:t>
       </w:r>
-      <w:bookmarkEnd w:id="7"/>
+      <w:bookmarkEnd w:id="31"/>
+      <w:commentRangeEnd w:id="28"/>
+      <w:r>
+        <w:rPr>
+          <w:rStyle w:val="CommentReference"/>
+        </w:rPr>
+        <w:commentReference w:id="28"/>
+      </w:r>
+      <w:commentRangeEnd w:id="29"/>
+      <w:r>
+        <w:rPr>
+          <w:rStyle w:val="CommentReference"/>
+        </w:rPr>
+        <w:commentReference w:id="29"/>
+      </w:r>
     </w:p>
     <w:p>
       <w:pPr>
@@ -1391,8 +1945,13 @@
           <w:numId w:val="2"/>
         </w:numPr>
       </w:pPr>
-      <w:r>
-        <w:t xml:space="preserve">gunzip -c </w:t>
+      <w:proofErr w:type="spellStart"/>
+      <w:r>
+        <w:t>gunzip</w:t>
+      </w:r>
+      <w:proofErr w:type="spellEnd"/>
+      <w:r>
+        <w:t xml:space="preserve"> -c </w:t>
       </w:r>
       <w:r>
         <w:t>librispeech.3grams.gz</w:t>
@@ -1414,7 +1973,15 @@
     </w:p>
     <w:p>
       <w:r>
-        <w:t>Now we can build the LM itself.   (Modify the output file names from previous steps according to your  own choices.)</w:t>
+        <w:t xml:space="preserve">Now we can build the LM itself.   (Modify the output file names from previous steps according to </w:t>
+      </w:r>
+      <w:proofErr w:type="gramStart"/>
+      <w:r>
+        <w:t>your  own</w:t>
+      </w:r>
+      <w:proofErr w:type="gramEnd"/>
+      <w:r>
+        <w:t xml:space="preserve"> choices.)</w:t>
       </w:r>
     </w:p>
     <w:p>
@@ -1428,6 +1995,7 @@
           <w:b/>
           <w:i/>
         </w:rPr>
+        <w:lastRenderedPageBreak/>
         <w:t>TASK:</w:t>
       </w:r>
       <w:r>
@@ -1436,11 +2004,19 @@
         </w:rPr>
         <w:t xml:space="preserve"> Estimate a </w:t>
       </w:r>
-      <w:r>
-        <w:rPr>
-          <w:i/>
-        </w:rPr>
-        <w:t xml:space="preserve">backoff </w:t>
+      <w:proofErr w:type="spellStart"/>
+      <w:r>
+        <w:rPr>
+          <w:i/>
+        </w:rPr>
+        <w:t>backoff</w:t>
+      </w:r>
+      <w:proofErr w:type="spellEnd"/>
+      <w:r>
+        <w:rPr>
+          <w:i/>
+        </w:rPr>
+        <w:t xml:space="preserve"> </w:t>
       </w:r>
       <w:r>
         <w:rPr>
@@ -1465,19 +2041,43 @@
       <w:r>
         <w:t xml:space="preserve"> Consult the </w:t>
       </w:r>
-      <w:hyperlink r:id="rId23" w:history="1">
+      <w:hyperlink r:id="rId26" w:history="1">
+        <w:proofErr w:type="spellStart"/>
         <w:r>
           <w:rPr>
             <w:rStyle w:val="Hyperlink"/>
           </w:rPr>
-          <w:t>ngram-count</w:t>
+          <w:t>ngram</w:t>
+        </w:r>
+        <w:proofErr w:type="spellEnd"/>
+        <w:r>
+          <w:rPr>
+            <w:rStyle w:val="Hyperlink"/>
+          </w:rPr>
+          <w:t>-count</w:t>
         </w:r>
       </w:hyperlink>
       <w:r>
         <w:t xml:space="preserve"> man page </w:t>
       </w:r>
       <w:r>
-        <w:t>for options -read, -lm, -vocab, and -wbdiscount .</w:t>
+        <w:t>for options -read, -</w:t>
+      </w:r>
+      <w:proofErr w:type="spellStart"/>
+      <w:r>
+        <w:t>lm</w:t>
+      </w:r>
+      <w:proofErr w:type="spellEnd"/>
+      <w:r>
+        <w:t>, -vocab, and -</w:t>
+      </w:r>
+      <w:proofErr w:type="spellStart"/>
+      <w:r>
+        <w:t>wbdiscount</w:t>
+      </w:r>
+      <w:proofErr w:type="spellEnd"/>
+      <w:r>
+        <w:t xml:space="preserve"> .</w:t>
       </w:r>
     </w:p>
     <w:p>
@@ -1501,13 +2101,22 @@
           <w:numId w:val="2"/>
         </w:numPr>
       </w:pPr>
-      <w:bookmarkStart w:id="8" w:name="_Hlk503127006"/>
-      <w:r>
-        <w:lastRenderedPageBreak/>
-        <w:t xml:space="preserve">ngram-count -debug 1 -order 3 -vocab </w:t>
-      </w:r>
-      <w:r>
-        <w:t xml:space="preserve">librispeech.top10k.vocab </w:t>
+      <w:bookmarkStart w:id="32" w:name="_Hlk503127006"/>
+      <w:proofErr w:type="spellStart"/>
+      <w:r>
+        <w:t>ngram</w:t>
+      </w:r>
+      <w:proofErr w:type="spellEnd"/>
+      <w:r>
+        <w:t xml:space="preserve">-count -debug 1 -order 3 -vocab </w:t>
+      </w:r>
+      <w:proofErr w:type="gramStart"/>
+      <w:r>
+        <w:t>librispeech.top10k.vocab</w:t>
+      </w:r>
+      <w:proofErr w:type="gramEnd"/>
+      <w:r>
+        <w:t xml:space="preserve"> </w:t>
       </w:r>
       <w:r>
         <w:t xml:space="preserve"> -read </w:t>
@@ -1516,16 +2125,40 @@
         <w:t>librispeech.3grams.gz</w:t>
       </w:r>
       <w:r>
-        <w:t xml:space="preserve"> -wbdiscount -lm librispeech.3bo.gz</w:t>
-      </w:r>
-      <w:bookmarkEnd w:id="8"/>
+        <w:t xml:space="preserve"> -</w:t>
+      </w:r>
+      <w:proofErr w:type="spellStart"/>
+      <w:r>
+        <w:t>wbdiscount</w:t>
+      </w:r>
+      <w:proofErr w:type="spellEnd"/>
+      <w:r>
+        <w:t xml:space="preserve"> -</w:t>
+      </w:r>
+      <w:proofErr w:type="spellStart"/>
+      <w:r>
+        <w:t>lm</w:t>
+      </w:r>
+      <w:proofErr w:type="spellEnd"/>
+      <w:r>
+        <w:t xml:space="preserve"> librispeech.3bo.gz</w:t>
+      </w:r>
+      <w:bookmarkEnd w:id="32"/>
       <w:r>
         <w:t xml:space="preserve"> </w:t>
       </w:r>
     </w:p>
     <w:p>
       <w:r>
-        <w:t xml:space="preserve">We added the -debug 1 option to output a bit of information about the estimation and resulting LM, in particular the number of N-grams output.  </w:t>
+        <w:t xml:space="preserve">We added the -debug 1 option to output a bit of information about the estimation and resulting LM, </w:t>
+      </w:r>
+      <w:proofErr w:type="gramStart"/>
+      <w:r>
+        <w:t>in particular the</w:t>
+      </w:r>
+      <w:proofErr w:type="gramEnd"/>
+      <w:r>
+        <w:t xml:space="preserve"> number of N-grams output.  </w:t>
       </w:r>
     </w:p>
     <w:p>
@@ -1541,8 +2174,17 @@
           <w:numId w:val="2"/>
         </w:numPr>
       </w:pPr>
-      <w:r>
-        <w:t xml:space="preserve">gunzip -c  </w:t>
+      <w:proofErr w:type="spellStart"/>
+      <w:r>
+        <w:t>gunzip</w:t>
+      </w:r>
+      <w:proofErr w:type="spellEnd"/>
+      <w:r>
+        <w:t xml:space="preserve"> -</w:t>
+      </w:r>
+      <w:proofErr w:type="gramStart"/>
+      <w:r>
+        <w:t xml:space="preserve">c  </w:t>
       </w:r>
       <w:r>
         <w:t>librispeech.3bo</w:t>
@@ -1550,13 +2192,22 @@
       <w:r>
         <w:t>.gz</w:t>
       </w:r>
+      <w:proofErr w:type="gramEnd"/>
       <w:r>
         <w:t xml:space="preserve"> | less</w:t>
       </w:r>
     </w:p>
     <w:p>
       <w:r>
-        <w:t>or, if you prefer, gunzip the entire file using</w:t>
+        <w:t xml:space="preserve">or, if you prefer, </w:t>
+      </w:r>
+      <w:proofErr w:type="spellStart"/>
+      <w:r>
+        <w:t>gunzip</w:t>
+      </w:r>
+      <w:proofErr w:type="spellEnd"/>
+      <w:r>
+        <w:t xml:space="preserve"> the entire file using</w:t>
       </w:r>
     </w:p>
     <w:p>
@@ -1567,8 +2218,13 @@
           <w:numId w:val="2"/>
         </w:numPr>
       </w:pPr>
-      <w:r>
-        <w:t xml:space="preserve">gunzip </w:t>
+      <w:proofErr w:type="spellStart"/>
+      <w:r>
+        <w:t>gunzip</w:t>
+      </w:r>
+      <w:proofErr w:type="spellEnd"/>
+      <w:r>
+        <w:t xml:space="preserve"> </w:t>
       </w:r>
       <w:r>
         <w:t>librispeech.3bo</w:t>
@@ -1585,7 +2241,15 @@
         <w:t xml:space="preserve"> in an editor.  Note: the editor better be a</w:t>
       </w:r>
       <w:r>
-        <w:t>ble to handle very large files -</w:t>
+        <w:t xml:space="preserve">ble to handle </w:t>
+      </w:r>
+      <w:proofErr w:type="gramStart"/>
+      <w:r>
+        <w:t>very large</w:t>
+      </w:r>
+      <w:proofErr w:type="gramEnd"/>
+      <w:r>
+        <w:t xml:space="preserve"> files -</w:t>
       </w:r>
       <w:r>
         <w:t xml:space="preserve">- the LM file has a size of </w:t>
@@ -1613,17 +2277,33 @@
         <w:t>Consult</w:t>
       </w:r>
       <w:r>
-        <w:t xml:space="preserve"> the description of the backoff LM file</w:t>
+        <w:t xml:space="preserve"> the description of the </w:t>
+      </w:r>
+      <w:proofErr w:type="spellStart"/>
+      <w:r>
+        <w:t>backoff</w:t>
+      </w:r>
+      <w:proofErr w:type="spellEnd"/>
+      <w:r>
+        <w:t xml:space="preserve"> LM file</w:t>
       </w:r>
       <w:r>
         <w:t xml:space="preserve"> format </w:t>
       </w:r>
-      <w:hyperlink r:id="rId24" w:history="1">
+      <w:hyperlink r:id="rId27" w:history="1">
+        <w:proofErr w:type="spellStart"/>
         <w:r>
           <w:rPr>
             <w:rStyle w:val="Hyperlink"/>
           </w:rPr>
-          <w:t>ngram-format(5)</w:t>
+          <w:t>ngram</w:t>
+        </w:r>
+        <w:proofErr w:type="spellEnd"/>
+        <w:r>
+          <w:rPr>
+            <w:rStyle w:val="Hyperlink"/>
+          </w:rPr>
+          <w:t>-format(5)</w:t>
         </w:r>
       </w:hyperlink>
       <w:r>
@@ -1674,7 +2354,15 @@
         <w:t>SOLUTION:</w:t>
       </w:r>
       <w:r>
-        <w:t xml:space="preserve">  The model is a trigram, so the longest N-gram that would yield a probability to predict “born” would be “model was born”.   So let’s check the</w:t>
+        <w:t xml:space="preserve">  The model is a trigram, so the longest N-gram that would yield a probability to predict “born” would be “model was born”.   </w:t>
+      </w:r>
+      <w:proofErr w:type="gramStart"/>
+      <w:r>
+        <w:t>So</w:t>
+      </w:r>
+      <w:proofErr w:type="gramEnd"/>
+      <w:r>
+        <w:t xml:space="preserve"> let’s check the</w:t>
       </w:r>
       <w:r>
         <w:t xml:space="preserve"> model for that trigram.  (</w:t>
@@ -1685,13 +2373,15 @@
       <w:r>
         <w:t xml:space="preserve"> the </w:t>
       </w:r>
-      <w:hyperlink r:id="rId25" w:history="1">
+      <w:hyperlink r:id="rId28" w:history="1">
+        <w:proofErr w:type="spellStart"/>
         <w:r>
           <w:rPr>
             <w:rStyle w:val="Hyperlink"/>
           </w:rPr>
           <w:t>zgrep</w:t>
         </w:r>
+        <w:proofErr w:type="spellEnd"/>
       </w:hyperlink>
       <w:r>
         <w:t xml:space="preserve"> command</w:t>
@@ -1753,26 +2443,52 @@
           <w:numId w:val="2"/>
         </w:numPr>
       </w:pPr>
+      <w:proofErr w:type="spellStart"/>
       <w:r>
         <w:t>zgre</w:t>
       </w:r>
       <w:r>
-        <w:t>p "</w:t>
+        <w:t>p</w:t>
+      </w:r>
+      <w:proofErr w:type="spellEnd"/>
+      <w:r>
+        <w:t xml:space="preserve"> "</w:t>
       </w:r>
       <w:r>
         <w:tab/>
-        <w:t>model was born"  librispeech</w:t>
+        <w:t>model was born</w:t>
+      </w:r>
+      <w:proofErr w:type="gramStart"/>
+      <w:r>
+        <w:t>"  librispeech</w:t>
       </w:r>
       <w:r>
         <w:t>.3bo.gz</w:t>
       </w:r>
+      <w:proofErr w:type="gramEnd"/>
     </w:p>
     <w:p>
       <w:r>
         <w:t>This outputs nothing, meaning</w:t>
       </w:r>
       <w:r>
-        <w:t xml:space="preserve"> that trigram is not found in the model, and we have to use the back-off mechanism.   We look for the line that contains the context bigram “model was”:</w:t>
+        <w:t xml:space="preserve"> that trigram is not found in the model, and we </w:t>
+      </w:r>
+      <w:proofErr w:type="gramStart"/>
+      <w:r>
+        <w:t>have to</w:t>
+      </w:r>
+      <w:proofErr w:type="gramEnd"/>
+      <w:r>
+        <w:t xml:space="preserve"> use the back-off mechanism.   We look for the line that contains the context bigram “model was”</w:t>
+      </w:r>
+      <w:ins w:id="33" w:author="Jasha Droppo" w:date="2018-01-23T11:25:00Z">
+        <w:r>
+          <w:t xml:space="preserve"> following a whitespace character</w:t>
+        </w:r>
+      </w:ins>
+      <w:r>
+        <w:t>:</w:t>
       </w:r>
     </w:p>
     <w:p>
@@ -1783,16 +2499,48 @@
           <w:numId w:val="2"/>
         </w:numPr>
       </w:pPr>
-      <w:r>
-        <w:t>zgrep "</w:t>
-      </w:r>
-      <w:r>
-        <w:tab/>
-        <w:t>model was</w:t>
-      </w:r>
+      <w:proofErr w:type="spellStart"/>
+      <w:r>
+        <w:t>zgrep</w:t>
+      </w:r>
+      <w:proofErr w:type="spellEnd"/>
+      <w:r>
+        <w:t xml:space="preserve"> </w:t>
+      </w:r>
+      <w:ins w:id="34" w:author="Jasha Droppo" w:date="2018-01-23T11:24:00Z">
+        <w:r>
+          <w:t xml:space="preserve">-E </w:t>
+        </w:r>
+      </w:ins>
+      <w:r>
+        <w:t>"</w:t>
+      </w:r>
+      <w:del w:id="35" w:author="Jasha Droppo" w:date="2018-01-23T11:24:00Z">
+        <w:r>
+          <w:tab/>
+        </w:r>
+      </w:del>
+      <w:ins w:id="36" w:author="Jasha Droppo" w:date="2018-01-23T11:24:00Z">
+        <w:r>
+          <w:t>\</w:t>
+        </w:r>
+        <w:proofErr w:type="spellStart"/>
+        <w:r>
+          <w:t>s</w:t>
+        </w:r>
+      </w:ins>
+      <w:r>
+        <w:t>model</w:t>
+      </w:r>
+      <w:proofErr w:type="spellEnd"/>
+      <w:r>
+        <w:t xml:space="preserve"> was</w:t>
+      </w:r>
+      <w:proofErr w:type="gramStart"/>
       <w:r>
         <w:t>"  librispeech.3bo.gz</w:t>
       </w:r>
+      <w:proofErr w:type="gramEnd"/>
       <w:r>
         <w:t xml:space="preserve">  | head -1</w:t>
       </w:r>
@@ -1802,17 +2550,50 @@
         <w:ind w:left="360"/>
       </w:pPr>
       <w:r>
-        <w:t xml:space="preserve">-2.001953       model was       </w:t>
-      </w:r>
-      <w:bookmarkStart w:id="9" w:name="_Hlk503121199"/>
+        <w:t xml:space="preserve">-2.001953       </w:t>
+      </w:r>
+      <w:proofErr w:type="gramStart"/>
+      <w:r>
+        <w:t>model</w:t>
+      </w:r>
+      <w:proofErr w:type="gramEnd"/>
+      <w:r>
+        <w:t xml:space="preserve"> was       </w:t>
+      </w:r>
+      <w:bookmarkStart w:id="37" w:name="_Hlk503121199"/>
       <w:r>
         <w:t>0.02913048</w:t>
       </w:r>
-      <w:bookmarkEnd w:id="9"/>
-    </w:p>
-    <w:p>
-      <w:r>
-        <w:t>The first number is the log probability P(was | model), which is of no use to use here.  The number at the end is the backoff weight associated with the context “model was”.  It, too, is encoded as a base-10 logarithm.   Next, we need to find the bigram probability we’re backing off to, i.e., P(born | was):</w:t>
+      <w:bookmarkEnd w:id="37"/>
+    </w:p>
+    <w:p>
+      <w:r>
+        <w:lastRenderedPageBreak/>
+        <w:t xml:space="preserve">The first number is the log probability </w:t>
+      </w:r>
+      <w:proofErr w:type="gramStart"/>
+      <w:r>
+        <w:t>P(</w:t>
+      </w:r>
+      <w:proofErr w:type="gramEnd"/>
+      <w:r>
+        <w:t xml:space="preserve">was | model), which is of no use to use here.  The number at the end is the </w:t>
+      </w:r>
+      <w:proofErr w:type="spellStart"/>
+      <w:r>
+        <w:t>backoff</w:t>
+      </w:r>
+      <w:proofErr w:type="spellEnd"/>
+      <w:r>
+        <w:t xml:space="preserve"> weight associated with the context “model was”.  It, too, is encoded as a base-10 logarithm.   Next, we need to find the bigram probability we’re backing off to, i.e., </w:t>
+      </w:r>
+      <w:proofErr w:type="gramStart"/>
+      <w:r>
+        <w:t>P(</w:t>
+      </w:r>
+      <w:proofErr w:type="gramEnd"/>
+      <w:r>
+        <w:t>born | was):</w:t>
       </w:r>
     </w:p>
     <w:p>
@@ -1823,46 +2604,106 @@
           <w:numId w:val="2"/>
         </w:numPr>
       </w:pPr>
-      <w:r>
-        <w:t>zgrep “</w:t>
-      </w:r>
-      <w:r>
-        <w:tab/>
-        <w:t>was born</w:t>
-      </w:r>
-      <w:r>
-        <w:t>"  librispeech.3bo.gz  | head -1</w:t>
+      <w:proofErr w:type="spellStart"/>
+      <w:r>
+        <w:t>zgrep</w:t>
+      </w:r>
+      <w:proofErr w:type="spellEnd"/>
+      <w:r>
+        <w:t xml:space="preserve"> </w:t>
+      </w:r>
+      <w:ins w:id="38" w:author="Jasha Droppo" w:date="2018-01-23T11:24:00Z">
+        <w:r>
+          <w:t xml:space="preserve">-E </w:t>
+        </w:r>
+      </w:ins>
+      <w:r>
+        <w:t>“</w:t>
+      </w:r>
+      <w:ins w:id="39" w:author="Jasha Droppo" w:date="2018-01-23T11:24:00Z">
+        <w:r>
+          <w:t>\</w:t>
+        </w:r>
+        <w:proofErr w:type="spellStart"/>
+        <w:r>
+          <w:t>s</w:t>
+        </w:r>
+      </w:ins>
+      <w:del w:id="40" w:author="Jasha Droppo" w:date="2018-01-23T11:24:00Z">
+        <w:r>
+          <w:tab/>
+        </w:r>
+      </w:del>
+      <w:r>
+        <w:t>was</w:t>
+      </w:r>
+      <w:proofErr w:type="spellEnd"/>
+      <w:r>
+        <w:t xml:space="preserve"> born</w:t>
+      </w:r>
+      <w:proofErr w:type="gramStart"/>
+      <w:r>
+        <w:t>"  librispeech.3bo.gz</w:t>
+      </w:r>
+      <w:proofErr w:type="gramEnd"/>
+      <w:r>
+        <w:t xml:space="preserve">  | head -1</w:t>
       </w:r>
     </w:p>
     <w:p>
       <w:pPr>
         <w:ind w:left="360"/>
       </w:pPr>
-      <w:bookmarkStart w:id="10" w:name="_Hlk503121304"/>
+      <w:bookmarkStart w:id="41" w:name="_Hlk503121304"/>
       <w:r>
         <w:t xml:space="preserve">-2.597636       </w:t>
       </w:r>
-      <w:bookmarkEnd w:id="10"/>
+      <w:bookmarkEnd w:id="41"/>
       <w:r>
         <w:t>was born        -0.4911189</w:t>
       </w:r>
     </w:p>
     <w:p>
       <w:r>
-        <w:lastRenderedPageBreak/>
         <w:t xml:space="preserve">The first number is the </w:t>
       </w:r>
       <w:r>
-        <w:t>bigram probability P(born | was).   We can now compute the log probability for P(</w:t>
-      </w:r>
-      <w:r>
-        <w:t>born | model was) as the sum of the backoff weight and the bigram probability:</w:t>
+        <w:t xml:space="preserve">bigram probability </w:t>
+      </w:r>
+      <w:proofErr w:type="gramStart"/>
+      <w:r>
+        <w:t>P(</w:t>
+      </w:r>
+      <w:proofErr w:type="gramEnd"/>
+      <w:r>
+        <w:t xml:space="preserve">born | was).   We can now compute the log probability for </w:t>
+      </w:r>
+      <w:proofErr w:type="gramStart"/>
+      <w:r>
+        <w:t>P(</w:t>
+      </w:r>
+      <w:proofErr w:type="gramEnd"/>
+      <w:r>
+        <w:t xml:space="preserve">born | model was) as the sum of the </w:t>
+      </w:r>
+      <w:proofErr w:type="spellStart"/>
+      <w:r>
+        <w:t>backoff</w:t>
+      </w:r>
+      <w:proofErr w:type="spellEnd"/>
+      <w:r>
+        <w:t xml:space="preserve"> weight and the bigram probability:</w:t>
       </w:r>
     </w:p>
     <w:p>
       <w:r>
         <w:t>0.02913048</w:t>
       </w:r>
+      <w:ins w:id="42" w:author="Andreas Stolcke" w:date="2018-01-24T09:21:00Z">
+        <w:r>
+          <w:t xml:space="preserve"> </w:t>
+        </w:r>
+      </w:ins>
       <w:r>
         <w:t>+ -</w:t>
       </w:r>
@@ -1908,7 +2749,35 @@
         <w:rPr>
           <w:i/>
         </w:rPr>
-        <w:t xml:space="preserve"> Compute the total sentence probability of “a model was born” using the ngram -ppl function.  Verify that the conditional probability for “born” is as computed above.</w:t>
+        <w:t xml:space="preserve"> Compute the total sentence probability of “a model was born” using the </w:t>
+      </w:r>
+      <w:proofErr w:type="spellStart"/>
+      <w:r>
+        <w:rPr>
+          <w:i/>
+        </w:rPr>
+        <w:t>ngram</w:t>
+      </w:r>
+      <w:proofErr w:type="spellEnd"/>
+      <w:r>
+        <w:rPr>
+          <w:i/>
+        </w:rPr>
+        <w:t xml:space="preserve"> -</w:t>
+      </w:r>
+      <w:proofErr w:type="spellStart"/>
+      <w:r>
+        <w:rPr>
+          <w:i/>
+        </w:rPr>
+        <w:t>ppl</w:t>
+      </w:r>
+      <w:proofErr w:type="spellEnd"/>
+      <w:r>
+        <w:rPr>
+          <w:i/>
+        </w:rPr>
+        <w:t xml:space="preserve"> function.  Verify that the conditional probability for “born” is as computed above.</w:t>
       </w:r>
     </w:p>
     <w:p>
@@ -1921,16 +2790,26 @@
       <w:r>
         <w:t xml:space="preserve"> We feed the input sentence to the </w:t>
       </w:r>
-      <w:hyperlink r:id="rId26" w:history="1">
+      <w:hyperlink r:id="rId29" w:history="1">
+        <w:proofErr w:type="spellStart"/>
         <w:r>
           <w:rPr>
             <w:rStyle w:val="Hyperlink"/>
           </w:rPr>
           <w:t>ngram</w:t>
         </w:r>
+        <w:proofErr w:type="spellEnd"/>
       </w:hyperlink>
       <w:r>
-        <w:t xml:space="preserve"> command in a line of standard input, i.e., using “-“  as the filename argument to -ppl.  Use the option -debug 2 to get a detailed breakdown of the sentence-level probability:</w:t>
+        <w:t xml:space="preserve"> command in a line of standard input, i.e., using “-“  as the filename argument to -</w:t>
+      </w:r>
+      <w:proofErr w:type="spellStart"/>
+      <w:r>
+        <w:t>ppl</w:t>
+      </w:r>
+      <w:proofErr w:type="spellEnd"/>
+      <w:r>
+        <w:t>.  Use the option -debug 2 to get a detailed breakdown of the sentence-level probability:</w:t>
       </w:r>
     </w:p>
     <w:p>
@@ -1942,13 +2821,37 @@
         </w:numPr>
       </w:pPr>
       <w:r>
-        <w:t>echo "a model was born " | ngram -de</w:t>
-      </w:r>
-      <w:r>
-        <w:t>bug 2 -lm librispeech</w:t>
-      </w:r>
-      <w:r>
-        <w:t xml:space="preserve">.3bo.gz -ppl </w:t>
+        <w:t xml:space="preserve">echo "a model was born " | </w:t>
+      </w:r>
+      <w:proofErr w:type="spellStart"/>
+      <w:r>
+        <w:t>ngram</w:t>
+      </w:r>
+      <w:proofErr w:type="spellEnd"/>
+      <w:r>
+        <w:t xml:space="preserve"> -de</w:t>
+      </w:r>
+      <w:r>
+        <w:t>bug 2 -</w:t>
+      </w:r>
+      <w:proofErr w:type="spellStart"/>
+      <w:r>
+        <w:t>lm</w:t>
+      </w:r>
+      <w:proofErr w:type="spellEnd"/>
+      <w:r>
+        <w:t xml:space="preserve"> librispeech</w:t>
+      </w:r>
+      <w:r>
+        <w:t>.3bo.gz -</w:t>
+      </w:r>
+      <w:proofErr w:type="spellStart"/>
+      <w:r>
+        <w:t>ppl</w:t>
+      </w:r>
+      <w:proofErr w:type="spellEnd"/>
+      <w:r>
+        <w:t xml:space="preserve"> </w:t>
       </w:r>
       <w:r>
         <w:t>–</w:t>
@@ -1979,7 +2882,21 @@
         <w:rPr>
           <w:rFonts w:ascii="Courier New" w:hAnsi="Courier New" w:cs="Courier New"/>
         </w:rPr>
-        <w:t xml:space="preserve">        p( a | &lt;s&gt; )    = [2gram] 0.01653415 [ -1.781618 ]</w:t>
+        <w:t xml:space="preserve">        </w:t>
+      </w:r>
+      <w:proofErr w:type="gramStart"/>
+      <w:r>
+        <w:rPr>
+          <w:rFonts w:ascii="Courier New" w:hAnsi="Courier New" w:cs="Courier New"/>
+        </w:rPr>
+        <w:t>p( a</w:t>
+      </w:r>
+      <w:proofErr w:type="gramEnd"/>
+      <w:r>
+        <w:rPr>
+          <w:rFonts w:ascii="Courier New" w:hAnsi="Courier New" w:cs="Courier New"/>
+        </w:rPr>
+        <w:t xml:space="preserve"> | &lt;s&gt; )    = [2gram] 0.01653415 [ -1.781618 ]</w:t>
       </w:r>
     </w:p>
     <w:p>
@@ -1993,8 +2910,30 @@
         <w:rPr>
           <w:rFonts w:ascii="Courier New" w:hAnsi="Courier New" w:cs="Courier New"/>
         </w:rPr>
-        <w:t xml:space="preserve">        p( model | a ...)       = [3gram] 0.0001548981 [ -3.809954 ]</w:t>
-      </w:r>
+        <w:t xml:space="preserve">        </w:t>
+      </w:r>
+      <w:proofErr w:type="gramStart"/>
+      <w:r>
+        <w:rPr>
+          <w:rFonts w:ascii="Courier New" w:hAnsi="Courier New" w:cs="Courier New"/>
+        </w:rPr>
+        <w:t>p( model</w:t>
+      </w:r>
+      <w:proofErr w:type="gramEnd"/>
+      <w:r>
+        <w:rPr>
+          <w:rFonts w:ascii="Courier New" w:hAnsi="Courier New" w:cs="Courier New"/>
+        </w:rPr>
+        <w:t xml:space="preserve"> | a ...)       = [3gram] 0.0001548981 [ -3.</w:t>
+      </w:r>
+      <w:proofErr w:type="gramStart"/>
+      <w:r>
+        <w:rPr>
+          <w:rFonts w:ascii="Courier New" w:hAnsi="Courier New" w:cs="Courier New"/>
+        </w:rPr>
+        <w:t>809954 ]</w:t>
+      </w:r>
+      <w:proofErr w:type="gramEnd"/>
     </w:p>
     <w:p>
       <w:pPr>
@@ -2007,8 +2946,30 @@
         <w:rPr>
           <w:rFonts w:ascii="Courier New" w:hAnsi="Courier New" w:cs="Courier New"/>
         </w:rPr>
-        <w:t xml:space="preserve">        p( was | model ...)     = [3gram] 0.002774693 [ -2.556785 ]</w:t>
-      </w:r>
+        <w:t xml:space="preserve">        </w:t>
+      </w:r>
+      <w:proofErr w:type="gramStart"/>
+      <w:r>
+        <w:rPr>
+          <w:rFonts w:ascii="Courier New" w:hAnsi="Courier New" w:cs="Courier New"/>
+        </w:rPr>
+        <w:t>p( was</w:t>
+      </w:r>
+      <w:proofErr w:type="gramEnd"/>
+      <w:r>
+        <w:rPr>
+          <w:rFonts w:ascii="Courier New" w:hAnsi="Courier New" w:cs="Courier New"/>
+        </w:rPr>
+        <w:t xml:space="preserve"> | model ...)     = [3gram] 0.002774693 [ -2.</w:t>
+      </w:r>
+      <w:proofErr w:type="gramStart"/>
+      <w:r>
+        <w:rPr>
+          <w:rFonts w:ascii="Courier New" w:hAnsi="Courier New" w:cs="Courier New"/>
+        </w:rPr>
+        <w:t>556785 ]</w:t>
+      </w:r>
+      <w:proofErr w:type="gramEnd"/>
     </w:p>
     <w:p>
       <w:pPr>
@@ -2021,8 +2982,30 @@
         <w:rPr>
           <w:rFonts w:ascii="Courier New" w:hAnsi="Courier New" w:cs="Courier New"/>
         </w:rPr>
-        <w:t xml:space="preserve">        p( born | was ...)      = [2gram] 0.002700813 [ -2.568506 ]</w:t>
-      </w:r>
+        <w:t xml:space="preserve">        </w:t>
+      </w:r>
+      <w:proofErr w:type="gramStart"/>
+      <w:r>
+        <w:rPr>
+          <w:rFonts w:ascii="Courier New" w:hAnsi="Courier New" w:cs="Courier New"/>
+        </w:rPr>
+        <w:t>p( born</w:t>
+      </w:r>
+      <w:proofErr w:type="gramEnd"/>
+      <w:r>
+        <w:rPr>
+          <w:rFonts w:ascii="Courier New" w:hAnsi="Courier New" w:cs="Courier New"/>
+        </w:rPr>
+        <w:t xml:space="preserve"> | was ...)      = [2gram] 0.002700813 [ -2.</w:t>
+      </w:r>
+      <w:proofErr w:type="gramStart"/>
+      <w:r>
+        <w:rPr>
+          <w:rFonts w:ascii="Courier New" w:hAnsi="Courier New" w:cs="Courier New"/>
+        </w:rPr>
+        <w:t>568506 ]</w:t>
+      </w:r>
+      <w:proofErr w:type="gramEnd"/>
     </w:p>
     <w:p>
       <w:pPr>
@@ -2035,8 +3018,30 @@
         <w:rPr>
           <w:rFonts w:ascii="Courier New" w:hAnsi="Courier New" w:cs="Courier New"/>
         </w:rPr>
-        <w:t xml:space="preserve">        p( &lt;/s&gt; | born ...)     = [3gram] 0.1352684 [ -0.8688038 ]</w:t>
-      </w:r>
+        <w:t xml:space="preserve">        </w:t>
+      </w:r>
+      <w:proofErr w:type="gramStart"/>
+      <w:r>
+        <w:rPr>
+          <w:rFonts w:ascii="Courier New" w:hAnsi="Courier New" w:cs="Courier New"/>
+        </w:rPr>
+        <w:t>p( &lt;</w:t>
+      </w:r>
+      <w:proofErr w:type="gramEnd"/>
+      <w:r>
+        <w:rPr>
+          <w:rFonts w:ascii="Courier New" w:hAnsi="Courier New" w:cs="Courier New"/>
+        </w:rPr>
+        <w:t>/s&gt; | born ...)     = [3gram] 0.1352684 [ -0.</w:t>
+      </w:r>
+      <w:proofErr w:type="gramStart"/>
+      <w:r>
+        <w:rPr>
+          <w:rFonts w:ascii="Courier New" w:hAnsi="Courier New" w:cs="Courier New"/>
+        </w:rPr>
+        <w:t>8688038 ]</w:t>
+      </w:r>
+      <w:proofErr w:type="gramEnd"/>
     </w:p>
     <w:p>
       <w:pPr>
@@ -2063,12 +3068,62 @@
         <w:rPr>
           <w:rFonts w:ascii="Courier New" w:hAnsi="Courier New" w:cs="Courier New"/>
         </w:rPr>
-        <w:t>0 zeroprobs, logprob= -11.58567 ppl= 207.555 ppl1= 787.8011</w:t>
-      </w:r>
-    </w:p>
-    <w:p>
-      <w:r>
-        <w:t xml:space="preserve">Notice how ngram adds the sentence </w:t>
+        <w:t xml:space="preserve">0 </w:t>
+      </w:r>
+      <w:proofErr w:type="spellStart"/>
+      <w:r>
+        <w:rPr>
+          <w:rFonts w:ascii="Courier New" w:hAnsi="Courier New" w:cs="Courier New"/>
+        </w:rPr>
+        <w:t>zeroprobs</w:t>
+      </w:r>
+      <w:proofErr w:type="spellEnd"/>
+      <w:r>
+        <w:rPr>
+          <w:rFonts w:ascii="Courier New" w:hAnsi="Courier New" w:cs="Courier New"/>
+        </w:rPr>
+        <w:t xml:space="preserve">, </w:t>
+      </w:r>
+      <w:proofErr w:type="spellStart"/>
+      <w:r>
+        <w:rPr>
+          <w:rFonts w:ascii="Courier New" w:hAnsi="Courier New" w:cs="Courier New"/>
+        </w:rPr>
+        <w:t>logprob</w:t>
+      </w:r>
+      <w:proofErr w:type="spellEnd"/>
+      <w:r>
+        <w:rPr>
+          <w:rFonts w:ascii="Courier New" w:hAnsi="Courier New" w:cs="Courier New"/>
+        </w:rPr>
+        <w:t xml:space="preserve">= -11.58567 </w:t>
+      </w:r>
+      <w:proofErr w:type="spellStart"/>
+      <w:r>
+        <w:rPr>
+          <w:rFonts w:ascii="Courier New" w:hAnsi="Courier New" w:cs="Courier New"/>
+        </w:rPr>
+        <w:t>ppl</w:t>
+      </w:r>
+      <w:proofErr w:type="spellEnd"/>
+      <w:r>
+        <w:rPr>
+          <w:rFonts w:ascii="Courier New" w:hAnsi="Courier New" w:cs="Courier New"/>
+        </w:rPr>
+        <w:t>= 207.555 ppl1= 787.8011</w:t>
+      </w:r>
+    </w:p>
+    <w:p>
+      <w:r>
+        <w:t xml:space="preserve">Notice how </w:t>
+      </w:r>
+      <w:proofErr w:type="spellStart"/>
+      <w:r>
+        <w:t>ngram</w:t>
+      </w:r>
+      <w:proofErr w:type="spellEnd"/>
+      <w:r>
+        <w:t xml:space="preserve"> adds the sentence </w:t>
       </w:r>
       <w:r>
         <w:t xml:space="preserve">start and end tags, &lt;s&gt; and &lt;/s&gt;.  </w:t>
@@ -2077,13 +3132,61 @@
         <w:t xml:space="preserve"> The final line gives both the log probability and the perplexity of the entire </w:t>
       </w:r>
       <w:r>
-        <w:t xml:space="preserve">sentence.   The line starting “p(born | was …)” has the conditional word probability that we computed previously.  The label “[2gram]” indicates that a backoff to bigram was used.  The final “logprob” value </w:t>
-      </w:r>
-      <w:r>
-        <w:t>-11.58567</w:t>
-      </w:r>
-      <w:r>
-        <w:t xml:space="preserve">  is just the sum of the log probabilities printed for each word token.   Let’s verify the perplexity value based on it’s definition:   we divide the logprob by the number of word tokens (including the end-of-sentence), convert to a probability </w:t>
+        <w:t>sentence.   The line starting “</w:t>
+      </w:r>
+      <w:proofErr w:type="gramStart"/>
+      <w:r>
+        <w:t>p(</w:t>
+      </w:r>
+      <w:proofErr w:type="gramEnd"/>
+      <w:r>
+        <w:t xml:space="preserve">born | was …)” has the conditional word probability that we computed previously.  The label “[2gram]” indicates that a </w:t>
+      </w:r>
+      <w:proofErr w:type="spellStart"/>
+      <w:r>
+        <w:t>backoff</w:t>
+      </w:r>
+      <w:proofErr w:type="spellEnd"/>
+      <w:r>
+        <w:t xml:space="preserve"> to bigram was used.  The final “</w:t>
+      </w:r>
+      <w:proofErr w:type="spellStart"/>
+      <w:r>
+        <w:t>logprob</w:t>
+      </w:r>
+      <w:proofErr w:type="spellEnd"/>
+      <w:r>
+        <w:t xml:space="preserve">” value </w:t>
+      </w:r>
+      <w:r>
+        <w:t>-11.</w:t>
+      </w:r>
+      <w:proofErr w:type="gramStart"/>
+      <w:r>
+        <w:t>58567</w:t>
+      </w:r>
+      <w:r>
+        <w:t xml:space="preserve">  is</w:t>
+      </w:r>
+      <w:proofErr w:type="gramEnd"/>
+      <w:r>
+        <w:t xml:space="preserve"> just the sum of the log probabilities printed for each word token.   Let’s verify the perplexity value based on </w:t>
+      </w:r>
+      <w:proofErr w:type="spellStart"/>
+      <w:r>
+        <w:t>it’s</w:t>
+      </w:r>
+      <w:proofErr w:type="spellEnd"/>
+      <w:r>
+        <w:t xml:space="preserve"> definition:   we divide the </w:t>
+      </w:r>
+      <w:proofErr w:type="spellStart"/>
+      <w:r>
+        <w:t>logprob</w:t>
+      </w:r>
+      <w:proofErr w:type="spellEnd"/>
+      <w:r>
+        <w:t xml:space="preserve"> by the number of word tokens (including the end-of-sentence), convert to a probability </w:t>
       </w:r>
       <w:r>
         <w:t>and take the reciprocal (by negating the exponent):   10</w:t>
@@ -2113,7 +3216,15 @@
         <w:t>207.555</w:t>
       </w:r>
       <w:r>
-        <w:t>.   Of course this is not a good estimate of</w:t>
+        <w:t xml:space="preserve">.   </w:t>
+      </w:r>
+      <w:proofErr w:type="gramStart"/>
+      <w:r>
+        <w:t>Of course</w:t>
+      </w:r>
+      <w:proofErr w:type="gramEnd"/>
+      <w:r>
+        <w:t xml:space="preserve"> this is not a good estimate of</w:t>
       </w:r>
       <w:r>
         <w:t xml:space="preserve"> perplexity as</w:t>
@@ -2162,7 +3273,23 @@
         <w:t>SOLUTION:</w:t>
       </w:r>
       <w:r>
-        <w:t xml:space="preserve"> The exact same invocation of ngram can be used, except we use the file containing the dev set as ppl input.  We also omit the -debug op</w:t>
+        <w:t xml:space="preserve"> The exact same invocation of </w:t>
+      </w:r>
+      <w:proofErr w:type="spellStart"/>
+      <w:r>
+        <w:t>ngram</w:t>
+      </w:r>
+      <w:proofErr w:type="spellEnd"/>
+      <w:r>
+        <w:t xml:space="preserve"> can be used, except we use the file containing the dev set as </w:t>
+      </w:r>
+      <w:proofErr w:type="spellStart"/>
+      <w:r>
+        <w:t>ppl</w:t>
+      </w:r>
+      <w:proofErr w:type="spellEnd"/>
+      <w:r>
+        <w:t xml:space="preserve"> input.  We also omit the -debug op</w:t>
       </w:r>
       <w:r>
         <w:t>tion to avoid voluminous output.  Note: these commands take a few seconds to run, only because loading the large LM file into memory takes some time – the model evaluation itself is virtually instantaneous.</w:t>
@@ -2176,8 +3303,30 @@
           <w:numId w:val="2"/>
         </w:numPr>
       </w:pPr>
-      <w:r>
-        <w:t>ngram -lm librispeech.3bo.gz -ppl data/dev.txt</w:t>
+      <w:proofErr w:type="spellStart"/>
+      <w:r>
+        <w:lastRenderedPageBreak/>
+        <w:t>ngram</w:t>
+      </w:r>
+      <w:proofErr w:type="spellEnd"/>
+      <w:r>
+        <w:t xml:space="preserve"> -</w:t>
+      </w:r>
+      <w:proofErr w:type="spellStart"/>
+      <w:r>
+        <w:t>lm</w:t>
+      </w:r>
+      <w:proofErr w:type="spellEnd"/>
+      <w:r>
+        <w:t xml:space="preserve"> librispeech.3bo.gz -</w:t>
+      </w:r>
+      <w:proofErr w:type="spellStart"/>
+      <w:r>
+        <w:t>ppl</w:t>
+      </w:r>
+      <w:proofErr w:type="spellEnd"/>
+      <w:r>
+        <w:t xml:space="preserve"> data/dev.txt</w:t>
       </w:r>
     </w:p>
     <w:p>
@@ -2193,12 +3342,35 @@
         <w:ind w:left="360"/>
       </w:pPr>
       <w:r>
-        <w:t>0 zeroprobs, logprob= -21939 ppl= 113.1955 ppl1= 140.4475</w:t>
-      </w:r>
-    </w:p>
-    <w:p>
-      <w:r>
-        <w:lastRenderedPageBreak/>
+        <w:t xml:space="preserve">0 </w:t>
+      </w:r>
+      <w:proofErr w:type="spellStart"/>
+      <w:r>
+        <w:t>zeroprobs</w:t>
+      </w:r>
+      <w:proofErr w:type="spellEnd"/>
+      <w:r>
+        <w:t xml:space="preserve">, </w:t>
+      </w:r>
+      <w:proofErr w:type="spellStart"/>
+      <w:r>
+        <w:t>logprob</w:t>
+      </w:r>
+      <w:proofErr w:type="spellEnd"/>
+      <w:r>
+        <w:t xml:space="preserve">= -21939 </w:t>
+      </w:r>
+      <w:proofErr w:type="spellStart"/>
+      <w:r>
+        <w:t>ppl</w:t>
+      </w:r>
+      <w:proofErr w:type="spellEnd"/>
+      <w:r>
+        <w:t>= 113.1955 ppl1= 140.4475</w:t>
+      </w:r>
+    </w:p>
+    <w:p>
+      <w:r>
         <w:t>We thus have a perplexity of about 113.  The first line of summary statistics also give</w:t>
       </w:r>
       <w:r>
@@ -2250,9 +3422,17 @@
         <w:t>librispeech-lm-norm.txt.gz</w:t>
       </w:r>
       <w:r>
-        <w:t xml:space="preserve"> has about 40 million lines.  Use gunzip and the </w:t>
-      </w:r>
-      <w:hyperlink r:id="rId27" w:history="1">
+        <w:t xml:space="preserve"> has about 40 million lines.  Use </w:t>
+      </w:r>
+      <w:proofErr w:type="spellStart"/>
+      <w:r>
+        <w:t>gunzip</w:t>
+      </w:r>
+      <w:proofErr w:type="spellEnd"/>
+      <w:r>
+        <w:t xml:space="preserve"> and the </w:t>
+      </w:r>
+      <w:hyperlink r:id="rId30" w:history="1">
         <w:r>
           <w:rPr>
             <w:rStyle w:val="Hyperlink"/>
@@ -2264,7 +3444,15 @@
         <w:t xml:space="preserve"> command to prepare training data that is ½, ¼, …, of the full size. </w:t>
       </w:r>
       <w:r>
-        <w:t xml:space="preserve"> (This is very easy, but can you think of better ways to pare down the data?)</w:t>
+        <w:t xml:space="preserve"> (This is </w:t>
+      </w:r>
+      <w:proofErr w:type="gramStart"/>
+      <w:r>
+        <w:t>very easy</w:t>
+      </w:r>
+      <w:proofErr w:type="gramEnd"/>
+      <w:r>
+        <w:t>, but can you think of better ways to pare down the data?)</w:t>
       </w:r>
     </w:p>
     <w:p>
@@ -2289,11 +3477,24 @@
         </w:rPr>
         <w:t>using the original vocabulary</w:t>
       </w:r>
+      <w:proofErr w:type="gramStart"/>
       <w:r>
         <w:t xml:space="preserve">), </w:t>
       </w:r>
       <w:r>
-        <w:t xml:space="preserve">and evaluate perplexity for different amounts of data.   Plot model size (number of ngrams </w:t>
+        <w:t>and</w:t>
+      </w:r>
+      <w:proofErr w:type="gramEnd"/>
+      <w:r>
+        <w:t xml:space="preserve"> evaluate perplexity for different amounts of data.   Plot model size (number of </w:t>
+      </w:r>
+      <w:proofErr w:type="spellStart"/>
+      <w:r>
+        <w:t>ngrams</w:t>
+      </w:r>
+      <w:proofErr w:type="spellEnd"/>
+      <w:r>
+        <w:t xml:space="preserve"> </w:t>
       </w:r>
       <w:r>
         <w:t xml:space="preserve">in the head of the model file) </w:t>
@@ -2323,7 +3524,7 @@
       <w:r>
         <w:t xml:space="preserve">We will now work through the steps involved in adapting an existing LM to a new application domain.  In this scenario we typically have a small amount of training data for the new, target domain, but a large amount, albeit mismatched data from other sources.    For this exercise we target the </w:t>
       </w:r>
-      <w:hyperlink r:id="rId28" w:history="1">
+      <w:hyperlink r:id="rId31" w:history="1">
         <w:r>
           <w:rPr>
             <w:rStyle w:val="Hyperlink"/>
@@ -2332,7 +3533,15 @@
         </w:r>
       </w:hyperlink>
       <w:r>
-        <w:t xml:space="preserve"> of multi-person meetings as our target domain.   The language in this are spontaneous utterances from face-to-face interactions, whereas the “librispeech” data we used so far consisted of read books, a dramatic </w:t>
+        <w:t xml:space="preserve"> of multi-person meetings as our target domain.   The language in this are spontaneous utterances from face-to-face interactions, whereas the “</w:t>
+      </w:r>
+      <w:proofErr w:type="spellStart"/>
+      <w:r>
+        <w:t>librispeech</w:t>
+      </w:r>
+      <w:proofErr w:type="spellEnd"/>
+      <w:r>
+        <w:t xml:space="preserve">” data we used so far consisted of read books, a dramatic </w:t>
       </w:r>
       <w:r>
         <w:t>mismatch in speaking styles and topics.</w:t>
@@ -2340,19 +3549,35 @@
     </w:p>
     <w:p>
       <w:r>
-        <w:t xml:space="preserve">We will use the “librispeech” corpus </w:t>
+        <w:t>We will use the “</w:t>
+      </w:r>
+      <w:proofErr w:type="spellStart"/>
+      <w:r>
+        <w:t>librispeech</w:t>
+      </w:r>
+      <w:proofErr w:type="spellEnd"/>
+      <w:r>
+        <w:t xml:space="preserve">” corpus </w:t>
       </w:r>
       <w:r>
         <w:t xml:space="preserve">as our </w:t>
       </w:r>
       <w:r>
-        <w:t xml:space="preserve">out-of-domain data, </w:t>
+        <w:t xml:space="preserve">out-of-domain </w:t>
+      </w:r>
+      <w:proofErr w:type="gramStart"/>
+      <w:r>
+        <w:t xml:space="preserve">data, </w:t>
       </w:r>
       <w:r>
         <w:t xml:space="preserve"> </w:t>
       </w:r>
       <w:r>
-        <w:t xml:space="preserve">and adapt the model we just created from that corpus to </w:t>
+        <w:t>and</w:t>
+      </w:r>
+      <w:proofErr w:type="gramEnd"/>
+      <w:r>
+        <w:t xml:space="preserve"> adapt the model we just created from that corpus to </w:t>
       </w:r>
       <w:r>
         <w:t>the AMI domain, using a small amount of target-domain data corpus.   Corpus subsets for training and test are in the data directory:</w:t>
@@ -2367,7 +3592,23 @@
         </w:numPr>
       </w:pPr>
       <w:r>
-        <w:t xml:space="preserve"> wc -wl data/ami-*.txt</w:t>
+        <w:t xml:space="preserve"> </w:t>
+      </w:r>
+      <w:proofErr w:type="spellStart"/>
+      <w:r>
+        <w:t>wc</w:t>
+      </w:r>
+      <w:proofErr w:type="spellEnd"/>
+      <w:r>
+        <w:t xml:space="preserve"> -</w:t>
+      </w:r>
+      <w:proofErr w:type="spellStart"/>
+      <w:r>
+        <w:t>wl</w:t>
+      </w:r>
+      <w:proofErr w:type="spellEnd"/>
+      <w:r>
+        <w:t xml:space="preserve"> data/ami-*.txt</w:t>
       </w:r>
     </w:p>
     <w:p>
@@ -2396,8 +3637,13 @@
         <w:pStyle w:val="ListParagraph"/>
         <w:ind w:left="360"/>
       </w:pPr>
-      <w:r>
-        <w:t>86685  924896 data/ami-train.txt</w:t>
+      <w:proofErr w:type="gramStart"/>
+      <w:r>
+        <w:t>86685  924896</w:t>
+      </w:r>
+      <w:proofErr w:type="gramEnd"/>
+      <w:r>
+        <w:t xml:space="preserve"> data/ami-train.txt</w:t>
       </w:r>
     </w:p>
     <w:p>
@@ -2413,20 +3659,26 @@
           <w:numId w:val="2"/>
         </w:numPr>
       </w:pPr>
-      <w:r>
-        <w:t xml:space="preserve">wc -l </w:t>
-      </w:r>
-      <w:bookmarkStart w:id="11" w:name="_Hlk503127033"/>
+      <w:proofErr w:type="spellStart"/>
+      <w:r>
+        <w:t>wc</w:t>
+      </w:r>
+      <w:proofErr w:type="spellEnd"/>
+      <w:r>
+        <w:t xml:space="preserve"> -l </w:t>
+      </w:r>
+      <w:bookmarkStart w:id="43" w:name="_Hlk503127033"/>
       <w:r>
         <w:t>data/ami-train.min3.vocab</w:t>
       </w:r>
-      <w:bookmarkEnd w:id="11"/>
+      <w:bookmarkEnd w:id="43"/>
     </w:p>
     <w:p>
       <w:pPr>
         <w:ind w:left="360"/>
       </w:pPr>
       <w:r>
+        <w:lastRenderedPageBreak/>
         <w:t>6271 data/ami-train.min3.vocab</w:t>
       </w:r>
     </w:p>
@@ -2466,7 +3718,6 @@
         <w:rPr>
           <w:b/>
         </w:rPr>
-        <w:lastRenderedPageBreak/>
         <w:t xml:space="preserve">SOLUTION: </w:t>
       </w:r>
     </w:p>
@@ -2478,14 +3729,27 @@
           <w:numId w:val="2"/>
         </w:numPr>
       </w:pPr>
-      <w:r>
-        <w:t xml:space="preserve">ngram-count -text </w:t>
+      <w:proofErr w:type="spellStart"/>
+      <w:r>
+        <w:t>ngram</w:t>
+      </w:r>
+      <w:proofErr w:type="spellEnd"/>
+      <w:r>
+        <w:t xml:space="preserve">-count -text </w:t>
       </w:r>
       <w:r>
         <w:t>data/ami-train.txt</w:t>
       </w:r>
       <w:r>
-        <w:t xml:space="preserve"> -tolower -order 3 -write </w:t>
+        <w:t xml:space="preserve"> -</w:t>
+      </w:r>
+      <w:proofErr w:type="spellStart"/>
+      <w:r>
+        <w:t>tolower</w:t>
+      </w:r>
+      <w:proofErr w:type="spellEnd"/>
+      <w:r>
+        <w:t xml:space="preserve"> -order 3 -write </w:t>
       </w:r>
       <w:r>
         <w:t>ami</w:t>
@@ -2501,16 +3765,53 @@
           <w:ilvl w:val="0"/>
           <w:numId w:val="2"/>
         </w:numPr>
-        <w:ind w:left="1800"/>
-      </w:pPr>
-      <w:r>
-        <w:t xml:space="preserve">ngram-count -debug 1 -order 3 -vocab  data/ami-train.min3.vocab </w:t>
+        <w:pPrChange w:id="44" w:author="Jasha Droppo" w:date="2018-01-23T11:29:00Z">
+          <w:pPr>
+            <w:pStyle w:val="ListParagraph"/>
+            <w:numPr>
+              <w:numId w:val="2"/>
+            </w:numPr>
+            <w:ind w:left="1800" w:hanging="360"/>
+          </w:pPr>
+        </w:pPrChange>
+      </w:pPr>
+      <w:proofErr w:type="spellStart"/>
+      <w:r>
+        <w:t>ngram</w:t>
+      </w:r>
+      <w:proofErr w:type="spellEnd"/>
+      <w:r>
+        <w:t>-count -debug 1 -order 3 -</w:t>
+      </w:r>
+      <w:proofErr w:type="gramStart"/>
+      <w:r>
+        <w:t>vocab  data/ami-train.min3.vocab</w:t>
+      </w:r>
+      <w:proofErr w:type="gramEnd"/>
+      <w:r>
+        <w:t xml:space="preserve"> </w:t>
       </w:r>
       <w:r>
         <w:t>-read ami</w:t>
       </w:r>
       <w:r>
-        <w:t xml:space="preserve">.3grams.gz -wbdiscount -lm </w:t>
+        <w:t>.3grams.gz -</w:t>
+      </w:r>
+      <w:proofErr w:type="spellStart"/>
+      <w:r>
+        <w:t>wbdiscount</w:t>
+      </w:r>
+      <w:proofErr w:type="spellEnd"/>
+      <w:r>
+        <w:t xml:space="preserve"> -</w:t>
+      </w:r>
+      <w:proofErr w:type="spellStart"/>
+      <w:r>
+        <w:t>lm</w:t>
+      </w:r>
+      <w:proofErr w:type="spellEnd"/>
+      <w:r>
+        <w:t xml:space="preserve"> </w:t>
       </w:r>
       <w:r>
         <w:t>ami</w:t>
@@ -2527,8 +3828,29 @@
           <w:numId w:val="2"/>
         </w:numPr>
       </w:pPr>
-      <w:r>
-        <w:t xml:space="preserve">ngram -lm ami.3bo.gz -ppl data/ami-dev.txt </w:t>
+      <w:proofErr w:type="spellStart"/>
+      <w:r>
+        <w:t>ngram</w:t>
+      </w:r>
+      <w:proofErr w:type="spellEnd"/>
+      <w:r>
+        <w:t xml:space="preserve"> -</w:t>
+      </w:r>
+      <w:proofErr w:type="spellStart"/>
+      <w:r>
+        <w:t>lm</w:t>
+      </w:r>
+      <w:proofErr w:type="spellEnd"/>
+      <w:r>
+        <w:t xml:space="preserve"> ami.3bo.gz -</w:t>
+      </w:r>
+      <w:proofErr w:type="spellStart"/>
+      <w:r>
+        <w:t>ppl</w:t>
+      </w:r>
+      <w:proofErr w:type="spellEnd"/>
+      <w:r>
+        <w:t xml:space="preserve"> data/ami-dev.txt </w:t>
       </w:r>
     </w:p>
     <w:p>
@@ -2544,7 +3866,31 @@
         <w:ind w:left="360"/>
       </w:pPr>
       <w:r>
-        <w:t>0 zeroprobs, logprob= -55254.39 ppl= 101.7587 ppl1= 155.5435</w:t>
+        <w:t xml:space="preserve">0 </w:t>
+      </w:r>
+      <w:proofErr w:type="spellStart"/>
+      <w:r>
+        <w:t>zeroprobs</w:t>
+      </w:r>
+      <w:proofErr w:type="spellEnd"/>
+      <w:r>
+        <w:t xml:space="preserve">, </w:t>
+      </w:r>
+      <w:proofErr w:type="spellStart"/>
+      <w:r>
+        <w:t>logprob</w:t>
+      </w:r>
+      <w:proofErr w:type="spellEnd"/>
+      <w:r>
+        <w:t xml:space="preserve">= -55254.39 </w:t>
+      </w:r>
+      <w:proofErr w:type="spellStart"/>
+      <w:r>
+        <w:t>ppl</w:t>
+      </w:r>
+      <w:proofErr w:type="spellEnd"/>
+      <w:r>
+        <w:t>= 101.7587 ppl1= 155.5435</w:t>
       </w:r>
     </w:p>
     <w:p>
@@ -2564,7 +3910,21 @@
         <w:rPr>
           <w:i/>
         </w:rPr>
-        <w:t xml:space="preserve"> Evaluate the previously built librispeech model on the AMI dev set.</w:t>
+        <w:t xml:space="preserve"> Evaluate the previously built </w:t>
+      </w:r>
+      <w:proofErr w:type="spellStart"/>
+      <w:r>
+        <w:rPr>
+          <w:i/>
+        </w:rPr>
+        <w:t>librispeech</w:t>
+      </w:r>
+      <w:proofErr w:type="spellEnd"/>
+      <w:r>
+        <w:rPr>
+          <w:i/>
+        </w:rPr>
+        <w:t xml:space="preserve"> model on the AMI dev set.</w:t>
       </w:r>
     </w:p>
     <w:p>
@@ -2592,8 +3952,29 @@
           <w:numId w:val="2"/>
         </w:numPr>
       </w:pPr>
-      <w:r>
-        <w:t>ngram -lm librispeech.3bo.gz -ppl data/ami-dev.txt</w:t>
+      <w:proofErr w:type="spellStart"/>
+      <w:r>
+        <w:t>ngram</w:t>
+      </w:r>
+      <w:proofErr w:type="spellEnd"/>
+      <w:r>
+        <w:t xml:space="preserve"> -</w:t>
+      </w:r>
+      <w:proofErr w:type="spellStart"/>
+      <w:r>
+        <w:t>lm</w:t>
+      </w:r>
+      <w:proofErr w:type="spellEnd"/>
+      <w:r>
+        <w:t xml:space="preserve"> librispeech.3bo.gz -</w:t>
+      </w:r>
+      <w:proofErr w:type="spellStart"/>
+      <w:r>
+        <w:t>ppl</w:t>
+      </w:r>
+      <w:proofErr w:type="spellEnd"/>
+      <w:r>
+        <w:t xml:space="preserve"> data/ami-dev.txt</w:t>
       </w:r>
     </w:p>
     <w:p>
@@ -2609,13 +3990,45 @@
         <w:ind w:left="360"/>
       </w:pPr>
       <w:r>
-        <w:t>0 zeroprobs, logprob= -56364.05 ppl= 179.8177 ppl1= 305.3926</w:t>
+        <w:t xml:space="preserve">0 </w:t>
+      </w:r>
+      <w:proofErr w:type="spellStart"/>
+      <w:r>
+        <w:t>zeroprobs</w:t>
+      </w:r>
+      <w:proofErr w:type="spellEnd"/>
+      <w:r>
+        <w:t xml:space="preserve">, </w:t>
+      </w:r>
+      <w:proofErr w:type="spellStart"/>
+      <w:r>
+        <w:t>logprob</w:t>
+      </w:r>
+      <w:proofErr w:type="spellEnd"/>
+      <w:r>
+        <w:t xml:space="preserve">= -56364.05 </w:t>
+      </w:r>
+      <w:proofErr w:type="spellStart"/>
+      <w:r>
+        <w:t>ppl</w:t>
+      </w:r>
+      <w:proofErr w:type="spellEnd"/>
+      <w:r>
+        <w:t>= 179.8177 ppl1= 305.3926</w:t>
       </w:r>
     </w:p>
     <w:p/>
     <w:p>
       <w:r>
-        <w:t>Note how both the perplexity and the OOV count are substantially higher for this large model than for the much small, but well-matched AMI language model.   If we modified the vocabulary of the old model to match the new domain its perplexity would increase further. (Can you explain why?)</w:t>
+        <w:t xml:space="preserve">Note how both the perplexity and the OOV count are substantially higher for this large model than for the much small, but well-matched AMI language model.   If we modified the vocabulary of the old model to match the new </w:t>
+      </w:r>
+      <w:proofErr w:type="gramStart"/>
+      <w:r>
+        <w:t>domain</w:t>
+      </w:r>
+      <w:proofErr w:type="gramEnd"/>
+      <w:r>
+        <w:t xml:space="preserve"> its perplexity would increase further. (Can you explain why?)</w:t>
       </w:r>
     </w:p>
     <w:p>
@@ -2626,7 +4039,23 @@
         <w:t xml:space="preserve">adapt </w:t>
       </w:r>
       <w:r>
-        <w:t xml:space="preserve">the old model by interpolating it with the small AMI LM.   As explained in the course materials, model interpolation means that all N-gram probabilities are replaced by weighted averages of the two input models.  So we need to specify the relative weights of the two existing models, which must sum to 1.  A good rule of thumb is to give the majority of weight (0.8 or 0.9) to </w:t>
+        <w:t xml:space="preserve">the old model by interpolating it with the small AMI LM.   As explained in the course materials, model interpolation means that all N-gram probabilities are replaced by weighted averages of the two input models.  </w:t>
+      </w:r>
+      <w:proofErr w:type="gramStart"/>
+      <w:r>
+        <w:t>So</w:t>
+      </w:r>
+      <w:proofErr w:type="gramEnd"/>
+      <w:r>
+        <w:t xml:space="preserve"> we need to specify the relative weights of the two existing models, which must sum to 1.  A good rule of thumb is to give </w:t>
+      </w:r>
+      <w:proofErr w:type="gramStart"/>
+      <w:r>
+        <w:t>the majority of</w:t>
+      </w:r>
+      <w:proofErr w:type="gramEnd"/>
+      <w:r>
+        <w:t xml:space="preserve"> weight (0.8 or 0.9) to </w:t>
       </w:r>
       <w:r>
         <w:t xml:space="preserve">the </w:t>
@@ -2652,7 +4081,21 @@
         <w:rPr>
           <w:i/>
         </w:rPr>
-        <w:t xml:space="preserve"> Construct an interpolated model based on the existing librispeech and AMI models, giv</w:t>
+        <w:t xml:space="preserve"> Construct an interpolated model based on the existing </w:t>
+      </w:r>
+      <w:proofErr w:type="spellStart"/>
+      <w:r>
+        <w:rPr>
+          <w:i/>
+        </w:rPr>
+        <w:t>librispeech</w:t>
+      </w:r>
+      <w:proofErr w:type="spellEnd"/>
+      <w:r>
+        <w:rPr>
+          <w:i/>
+        </w:rPr>
+        <w:t xml:space="preserve"> and AMI models, giv</w:t>
       </w:r>
       <w:r>
         <w:rPr>
@@ -2671,36 +4114,65 @@
       <w:r>
         <w:t xml:space="preserve">  Make use of the </w:t>
       </w:r>
-      <w:hyperlink r:id="rId29" w:history="1">
+      <w:hyperlink r:id="rId32" w:history="1">
+        <w:proofErr w:type="spellStart"/>
         <w:r>
           <w:rPr>
             <w:rStyle w:val="Hyperlink"/>
           </w:rPr>
           <w:t>ngram</w:t>
         </w:r>
+        <w:proofErr w:type="spellEnd"/>
       </w:hyperlink>
       <w:r>
-        <w:t xml:space="preserve"> options -mix-lm, -lambda, and -write-lm.    </w:t>
-      </w:r>
-    </w:p>
-    <w:p>
-      <w:pPr>
-        <w:rPr>
+        <w:t xml:space="preserve"> options -mix-</w:t>
+      </w:r>
+      <w:proofErr w:type="spellStart"/>
+      <w:r>
+        <w:t>lm</w:t>
+      </w:r>
+      <w:proofErr w:type="spellEnd"/>
+      <w:r>
+        <w:t>, -lambda, and -write-</w:t>
+      </w:r>
+      <w:proofErr w:type="spellStart"/>
+      <w:r>
+        <w:t>lm</w:t>
+      </w:r>
+      <w:proofErr w:type="spellEnd"/>
+      <w:r>
+        <w:t xml:space="preserve">.    </w:t>
+      </w:r>
+    </w:p>
+    <w:p>
+      <w:pPr>
+        <w:rPr>
+          <w:del w:id="45" w:author="Andreas Stolcke" w:date="2018-01-24T09:20:00Z"/>
           <w:b/>
         </w:rPr>
       </w:pPr>
-      <w:r>
-        <w:rPr>
-          <w:b/>
-        </w:rPr>
-        <w:t>b</w:t>
-      </w:r>
-      <w:r>
-        <w:rPr>
-          <w:b/>
-        </w:rPr>
-        <w:t xml:space="preserve">  </w:t>
-      </w:r>
+      <w:commentRangeStart w:id="46"/>
+      <w:del w:id="47" w:author="Andreas Stolcke" w:date="2018-01-24T09:20:00Z">
+        <w:r>
+          <w:rPr>
+            <w:b/>
+          </w:rPr>
+          <w:delText>b</w:delText>
+        </w:r>
+        <w:r>
+          <w:rPr>
+            <w:b/>
+          </w:rPr>
+          <w:delText xml:space="preserve">  </w:delText>
+        </w:r>
+        <w:commentRangeEnd w:id="46"/>
+        <w:r>
+          <w:rPr>
+            <w:rStyle w:val="CommentReference"/>
+          </w:rPr>
+          <w:commentReference w:id="46"/>
+        </w:r>
+      </w:del>
     </w:p>
     <w:p>
       <w:pPr>
@@ -2710,18 +4182,47 @@
           <w:numId w:val="2"/>
         </w:numPr>
       </w:pPr>
-      <w:bookmarkStart w:id="12" w:name="_Hlk503128867"/>
-      <w:r>
-        <w:t xml:space="preserve">ngram -debug 1 -order 3 -lm ami.3bo.gz -lambda 0.8 -mix-lm </w:t>
+      <w:bookmarkStart w:id="48" w:name="_Hlk503128867"/>
+      <w:proofErr w:type="spellStart"/>
+      <w:r>
+        <w:t>ngram</w:t>
+      </w:r>
+      <w:proofErr w:type="spellEnd"/>
+      <w:r>
+        <w:t xml:space="preserve"> -debug 1 -order 3 -</w:t>
+      </w:r>
+      <w:proofErr w:type="spellStart"/>
+      <w:r>
+        <w:t>lm</w:t>
+      </w:r>
+      <w:proofErr w:type="spellEnd"/>
+      <w:r>
+        <w:t xml:space="preserve"> ami.3bo.gz -lambda 0.8 -mix-</w:t>
+      </w:r>
+      <w:proofErr w:type="spellStart"/>
+      <w:r>
+        <w:t>lm</w:t>
+      </w:r>
+      <w:proofErr w:type="spellEnd"/>
+      <w:r>
+        <w:t xml:space="preserve"> </w:t>
       </w:r>
       <w:r>
         <w:t>librispeech.3bo.gz</w:t>
       </w:r>
       <w:r>
-        <w:t xml:space="preserve"> -write-lm ami+librispeech.bo.gz</w:t>
-      </w:r>
-    </w:p>
-    <w:bookmarkEnd w:id="12"/>
+        <w:t xml:space="preserve"> -write-</w:t>
+      </w:r>
+      <w:proofErr w:type="spellStart"/>
+      <w:r>
+        <w:t>lm</w:t>
+      </w:r>
+      <w:proofErr w:type="spellEnd"/>
+      <w:r>
+        <w:t xml:space="preserve"> ami+librispeech.bo.gz</w:t>
+      </w:r>
+    </w:p>
+    <w:bookmarkEnd w:id="48"/>
     <w:p>
       <w:pPr>
         <w:pStyle w:val="ListParagraph"/>
@@ -2730,11 +4231,32 @@
           <w:numId w:val="2"/>
         </w:numPr>
       </w:pPr>
-      <w:r>
-        <w:t>ngram -lm ami+</w:t>
-      </w:r>
-      <w:r>
-        <w:t>librispeech.3bo.gz -ppl data/ami-dev.txt</w:t>
+      <w:proofErr w:type="spellStart"/>
+      <w:r>
+        <w:t>ngram</w:t>
+      </w:r>
+      <w:proofErr w:type="spellEnd"/>
+      <w:r>
+        <w:t xml:space="preserve"> -</w:t>
+      </w:r>
+      <w:proofErr w:type="spellStart"/>
+      <w:r>
+        <w:t>lm</w:t>
+      </w:r>
+      <w:proofErr w:type="spellEnd"/>
+      <w:r>
+        <w:t xml:space="preserve"> ami+</w:t>
+      </w:r>
+      <w:r>
+        <w:t>librispeech.3bo.gz -</w:t>
+      </w:r>
+      <w:proofErr w:type="spellStart"/>
+      <w:r>
+        <w:t>ppl</w:t>
+      </w:r>
+      <w:proofErr w:type="spellEnd"/>
+      <w:r>
+        <w:t xml:space="preserve"> data/ami-dev.txt</w:t>
       </w:r>
     </w:p>
     <w:p>
@@ -2750,11 +4272,36 @@
         <w:ind w:left="360"/>
       </w:pPr>
       <w:r>
-        <w:t>0 zeroprobs, logprob= -56313.77 ppl= 102.546 ppl1= 155.6145</w:t>
-      </w:r>
-    </w:p>
-    <w:p>
-      <w:r>
+        <w:t xml:space="preserve">0 </w:t>
+      </w:r>
+      <w:proofErr w:type="spellStart"/>
+      <w:r>
+        <w:t>zeroprobs</w:t>
+      </w:r>
+      <w:proofErr w:type="spellEnd"/>
+      <w:r>
+        <w:t xml:space="preserve">, </w:t>
+      </w:r>
+      <w:proofErr w:type="spellStart"/>
+      <w:r>
+        <w:t>logprob</w:t>
+      </w:r>
+      <w:proofErr w:type="spellEnd"/>
+      <w:r>
+        <w:t xml:space="preserve">= -56313.77 </w:t>
+      </w:r>
+      <w:proofErr w:type="spellStart"/>
+      <w:r>
+        <w:t>ppl</w:t>
+      </w:r>
+      <w:proofErr w:type="spellEnd"/>
+      <w:r>
+        <w:t>= 102.546 ppl1= 155.6145</w:t>
+      </w:r>
+    </w:p>
+    <w:p>
+      <w:r>
+        <w:lastRenderedPageBreak/>
         <w:t>At first sight, this result is disappointing.  Note how the perplexity is now 102, slight</w:t>
       </w:r>
       <w:r>
@@ -2788,11 +4335,7 @@
         <w:t>o</w:t>
       </w:r>
       <w:r>
-        <w:t xml:space="preserve">ose from when making its predictions.   An </w:t>
-      </w:r>
-      <w:r>
-        <w:lastRenderedPageBreak/>
-        <w:t>important lesson from this exercise is that we can only compare perplexity value</w:t>
+        <w:t>ose from when making its predictions.   An important lesson from this exercise is that we can only compare perplexity value</w:t>
       </w:r>
       <w:r>
         <w:t>s</w:t>
@@ -2815,7 +4358,15 @@
         <w:t xml:space="preserve">interpolation </w:t>
       </w:r>
       <w:r>
-        <w:t>on model perplexity.  We can do this by telling the ngram tool to only use words from the AMI vocabulary in the interpolated model:</w:t>
+        <w:t xml:space="preserve">on model perplexity.  We can do this by telling the </w:t>
+      </w:r>
+      <w:proofErr w:type="spellStart"/>
+      <w:r>
+        <w:t>ngram</w:t>
+      </w:r>
+      <w:proofErr w:type="spellEnd"/>
+      <w:r>
+        <w:t xml:space="preserve"> tool to only use words from the AMI vocabulary in the interpolated model:</w:t>
       </w:r>
     </w:p>
     <w:p>
@@ -2826,8 +4377,37 @@
           <w:numId w:val="2"/>
         </w:numPr>
       </w:pPr>
-      <w:r>
-        <w:t>ngram -debug 1 -order 3 -lm ami.3bo.gz -lambda 0.8 -mix-lm librispeech.3bo.gz -write-lm ami+librispeech.bo.gz</w:t>
+      <w:proofErr w:type="spellStart"/>
+      <w:r>
+        <w:t>ngram</w:t>
+      </w:r>
+      <w:proofErr w:type="spellEnd"/>
+      <w:r>
+        <w:t xml:space="preserve"> -debug 1 -order 3 -</w:t>
+      </w:r>
+      <w:proofErr w:type="spellStart"/>
+      <w:r>
+        <w:t>lm</w:t>
+      </w:r>
+      <w:proofErr w:type="spellEnd"/>
+      <w:r>
+        <w:t xml:space="preserve"> ami.3bo.gz -lambda 0.8 -mix-</w:t>
+      </w:r>
+      <w:proofErr w:type="spellStart"/>
+      <w:r>
+        <w:t>lm</w:t>
+      </w:r>
+      <w:proofErr w:type="spellEnd"/>
+      <w:r>
+        <w:t xml:space="preserve"> librispeech.3bo.gz -write-</w:t>
+      </w:r>
+      <w:proofErr w:type="spellStart"/>
+      <w:r>
+        <w:t>lm</w:t>
+      </w:r>
+      <w:proofErr w:type="spellEnd"/>
+      <w:r>
+        <w:t xml:space="preserve"> ami+librispeech.bo.gz</w:t>
       </w:r>
       <w:r>
         <w:t xml:space="preserve"> -vocab </w:t>
@@ -2841,7 +4421,15 @@
     </w:p>
     <w:p>
       <w:r>
-        <w:t>This is the same command as before, but with the -limit-vocab option added, telling ngram to only use the vocabulary specified by the -vocab option argument.   We can now evaluate perplexity again:</w:t>
+        <w:t xml:space="preserve">This is the same command as before, but with the -limit-vocab option added, telling </w:t>
+      </w:r>
+      <w:proofErr w:type="spellStart"/>
+      <w:r>
+        <w:t>ngram</w:t>
+      </w:r>
+      <w:proofErr w:type="spellEnd"/>
+      <w:r>
+        <w:t xml:space="preserve"> to only use the vocabulary specified by the -vocab option argument.   We can now evaluate perplexity again:</w:t>
       </w:r>
     </w:p>
     <w:p>
@@ -2857,7 +4445,31 @@
         <w:ind w:firstLine="720"/>
       </w:pPr>
       <w:r>
-        <w:t>0 zeroprobs, logprob= -53856.04 ppl= 90.52426 ppl1= 136.8931</w:t>
+        <w:t xml:space="preserve">0 </w:t>
+      </w:r>
+      <w:proofErr w:type="spellStart"/>
+      <w:r>
+        <w:t>zeroprobs</w:t>
+      </w:r>
+      <w:proofErr w:type="spellEnd"/>
+      <w:r>
+        <w:t xml:space="preserve">, </w:t>
+      </w:r>
+      <w:proofErr w:type="spellStart"/>
+      <w:r>
+        <w:t>logprob</w:t>
+      </w:r>
+      <w:proofErr w:type="spellEnd"/>
+      <w:r>
+        <w:t xml:space="preserve">= -53856.04 </w:t>
+      </w:r>
+      <w:proofErr w:type="spellStart"/>
+      <w:r>
+        <w:t>ppl</w:t>
+      </w:r>
+      <w:proofErr w:type="spellEnd"/>
+      <w:r>
+        <w:t>= 90.52426 ppl1= 136.8931</w:t>
       </w:r>
     </w:p>
     <w:p>
@@ -2891,13 +4503,27 @@
         <w:rPr>
           <w:i/>
         </w:rPr>
-        <w:t xml:space="preserve">ifferent interpolation weights, </w:t>
-      </w:r>
-      <w:r>
-        <w:rPr>
-          <w:i/>
-        </w:rPr>
-        <w:t>and see if you can reduce perplexity further.</w:t>
+        <w:t xml:space="preserve">ifferent interpolation </w:t>
+      </w:r>
+      <w:proofErr w:type="gramStart"/>
+      <w:r>
+        <w:rPr>
+          <w:i/>
+        </w:rPr>
+        <w:t xml:space="preserve">weights, </w:t>
+      </w:r>
+      <w:r>
+        <w:rPr>
+          <w:i/>
+        </w:rPr>
+        <w:t>and</w:t>
+      </w:r>
+      <w:proofErr w:type="gramEnd"/>
+      <w:r>
+        <w:rPr>
+          <w:i/>
+        </w:rPr>
+        <w:t xml:space="preserve"> see if you can reduce perplexity further.</w:t>
       </w:r>
       <w:r>
         <w:rPr>
@@ -2914,7 +4540,15 @@
     </w:p>
     <w:p>
       <w:r>
-        <w:t>This step is best carried out using the enlarged vocabulary, since that is what we want to use in our final model.    But notice how we are now effectively using the dev set to train another model parameter, the interpolation weight.   The result will thus be tuned to the dev set.  This is why we better have another test set held out (data/ami-test.txt in this case) to verify that the result of this tuning also improve</w:t>
+        <w:t xml:space="preserve">This step is best carried out using the enlarged vocabulary, since that is what we want to use in our final model.    But notice how we are now effectively using the dev set to train another model parameter, the interpolation weight.   The result will thus be tuned to the dev set.  </w:t>
+      </w:r>
+      <w:proofErr w:type="gramStart"/>
+      <w:r>
+        <w:t>This is why</w:t>
+      </w:r>
+      <w:proofErr w:type="gramEnd"/>
+      <w:r>
+        <w:t xml:space="preserve"> we better have another test set held out (data/ami-test.txt in this case) to verify that the result of this tuning also improve</w:t>
       </w:r>
       <w:r>
         <w:t>s</w:t>
@@ -2945,26 +4579,42 @@
       <w:r>
         <w:t xml:space="preserve">based on </w:t>
       </w:r>
-      <w:hyperlink r:id="rId30" w:history="1">
+      <w:hyperlink r:id="rId33" w:history="1">
         <w:r>
           <w:rPr>
             <w:rStyle w:val="Hyperlink"/>
           </w:rPr>
-          <w:t>expectation maximation</w:t>
-        </w:r>
-      </w:hyperlink>
-      <w:r>
-        <w:t xml:space="preserve">, implemented in the command compute-best-mix, described under </w:t>
-      </w:r>
-      <w:hyperlink r:id="rId31" w:history="1">
+          <w:t xml:space="preserve">expectation </w:t>
+        </w:r>
+        <w:proofErr w:type="spellStart"/>
         <w:r>
           <w:rPr>
             <w:rStyle w:val="Hyperlink"/>
           </w:rPr>
-          <w:t>ppl-scripts</w:t>
-        </w:r>
+          <w:t>maximation</w:t>
+        </w:r>
+        <w:proofErr w:type="spellEnd"/>
       </w:hyperlink>
       <w:r>
+        <w:t xml:space="preserve">, implemented in the command compute-best-mix, described under </w:t>
+      </w:r>
+      <w:hyperlink r:id="rId34" w:history="1">
+        <w:proofErr w:type="spellStart"/>
+        <w:r>
+          <w:rPr>
+            <w:rStyle w:val="Hyperlink"/>
+          </w:rPr>
+          <w:t>ppl</w:t>
+        </w:r>
+        <w:proofErr w:type="spellEnd"/>
+        <w:r>
+          <w:rPr>
+            <w:rStyle w:val="Hyperlink"/>
+          </w:rPr>
+          <w:t>-scripts</w:t>
+        </w:r>
+      </w:hyperlink>
+      <w:r>
         <w:t>.</w:t>
       </w:r>
     </w:p>
@@ -2996,8 +4646,29 @@
         <w:t>HINT:</w:t>
       </w:r>
       <w:r>
-        <w:t xml:space="preserve">  As input to the command, generate detailed perplexity output for both models, using ngram -debug 2 -ppl data/ami-dev.txt .</w:t>
-      </w:r>
+        <w:t xml:space="preserve">  As input to the command, generate detailed perplexity output for both models, using </w:t>
+      </w:r>
+      <w:proofErr w:type="spellStart"/>
+      <w:r>
+        <w:t>ngram</w:t>
+      </w:r>
+      <w:proofErr w:type="spellEnd"/>
+      <w:r>
+        <w:t xml:space="preserve"> -debug 2 -</w:t>
+      </w:r>
+      <w:proofErr w:type="spellStart"/>
+      <w:r>
+        <w:t>ppl</w:t>
+      </w:r>
+      <w:proofErr w:type="spellEnd"/>
+      <w:r>
+        <w:t xml:space="preserve"> </w:t>
+      </w:r>
+      <w:proofErr w:type="gramStart"/>
+      <w:r>
+        <w:t>data/ami-dev.txt .</w:t>
+      </w:r>
+      <w:proofErr w:type="gramEnd"/>
     </w:p>
     <w:p/>
     <w:p>
@@ -3015,15 +4686,23 @@
     <w:p/>
     <w:p>
       <w:r>
-        <w:t>We saw earlier that model size (and perplexity) varies with the amount of training data.  However, if a model gets too big for deployment as the data size increases it would be a shame to have to not use it just for that reason.   A better approach is to train a model on all available data, and then eliminate parameters that are redundant or have little effect on model performance.  This is what model pruning does.</w:t>
-      </w:r>
-    </w:p>
-    <w:p>
-      <w:r>
         <w:lastRenderedPageBreak/>
+        <w:t xml:space="preserve">We saw earlier that model size (and perplexity) varies with the amount of training data.  However, if a model gets too big for deployment as the data size increases it would be a shame to have to not use it just for that reason.   A better approach is to train a model on all available data, and then eliminate parameters that are redundant or have </w:t>
+      </w:r>
+      <w:proofErr w:type="gramStart"/>
+      <w:r>
+        <w:t>little effect</w:t>
+      </w:r>
+      <w:proofErr w:type="gramEnd"/>
+      <w:r>
+        <w:t xml:space="preserve"> on model performance.  This is what model pruning does.</w:t>
+      </w:r>
+    </w:p>
+    <w:p>
+      <w:r>
         <w:t xml:space="preserve">A widely used </w:t>
       </w:r>
-      <w:hyperlink r:id="rId32" w:history="1">
+      <w:hyperlink r:id="rId35" w:history="1">
         <w:r>
           <w:rPr>
             <w:rStyle w:val="Hyperlink"/>
@@ -3038,7 +4717,15 @@
         </w:r>
       </w:hyperlink>
       <w:r>
-        <w:t xml:space="preserve"> based on entropy is implemented in the ngram tool.  </w:t>
+        <w:t xml:space="preserve"> based on entropy is implemented in the </w:t>
+      </w:r>
+      <w:proofErr w:type="spellStart"/>
+      <w:r>
+        <w:t>ngram</w:t>
+      </w:r>
+      <w:proofErr w:type="spellEnd"/>
+      <w:r>
+        <w:t xml:space="preserve"> tool.  </w:t>
       </w:r>
       <w:r>
         <w:t>The option -prune takes a small value, such as 10</w:t>
@@ -3059,7 +4746,15 @@
         <w:t>-9</w:t>
       </w:r>
       <w:r>
-        <w:t>, and remove all ngrams from the model that (by themselves) raise the perplexity of the model less than that value in relative terms.</w:t>
+        <w:t xml:space="preserve">, and remove all </w:t>
+      </w:r>
+      <w:proofErr w:type="spellStart"/>
+      <w:r>
+        <w:t>ngrams</w:t>
+      </w:r>
+      <w:proofErr w:type="spellEnd"/>
+      <w:r>
+        <w:t xml:space="preserve"> from the model that (by themselves) raise the perplexity of the model less than that value in relative terms.</w:t>
       </w:r>
     </w:p>
     <w:p>
@@ -3079,7 +4774,14 @@
         <w:rPr>
           <w:i/>
         </w:rPr>
-        <w:t xml:space="preserve"> Shrink the large lib</w:t>
+        <w:t xml:space="preserve"> Shrink the large </w:t>
+      </w:r>
+      <w:proofErr w:type="spellStart"/>
+      <w:r>
+        <w:rPr>
+          <w:i/>
+        </w:rPr>
+        <w:t>lib</w:t>
       </w:r>
       <w:r>
         <w:rPr>
@@ -3091,7 +4793,14 @@
         <w:rPr>
           <w:i/>
         </w:rPr>
-        <w:t>ispeech model trained earlier, using pruning values between 10</w:t>
+        <w:t>ispeech</w:t>
+      </w:r>
+      <w:proofErr w:type="spellEnd"/>
+      <w:r>
+        <w:rPr>
+          <w:i/>
+        </w:rPr>
+        <w:t xml:space="preserve"> model trained earlier, using pruning values between 10</w:t>
       </w:r>
       <w:r>
         <w:rPr>
@@ -3123,7 +4832,21 @@
         <w:rPr>
           <w:i/>
         </w:rPr>
-        <w:t>ing model sizes and perplexities, and compare to the original model.</w:t>
+        <w:t xml:space="preserve">ing model sizes and </w:t>
+      </w:r>
+      <w:proofErr w:type="gramStart"/>
+      <w:r>
+        <w:rPr>
+          <w:i/>
+        </w:rPr>
+        <w:t>perplexities, and</w:t>
+      </w:r>
+      <w:proofErr w:type="gramEnd"/>
+      <w:r>
+        <w:rPr>
+          <w:i/>
+        </w:rPr>
+        <w:t xml:space="preserve"> compare to the original model.</w:t>
       </w:r>
     </w:p>
     <w:p>
@@ -3154,14 +4877,35 @@
           <w:numId w:val="2"/>
         </w:numPr>
       </w:pPr>
-      <w:r>
-        <w:t xml:space="preserve">ngram -debug 1 -lm </w:t>
+      <w:proofErr w:type="spellStart"/>
+      <w:r>
+        <w:t>ngram</w:t>
+      </w:r>
+      <w:proofErr w:type="spellEnd"/>
+      <w:r>
+        <w:t xml:space="preserve"> -debug 1 -</w:t>
+      </w:r>
+      <w:proofErr w:type="spellStart"/>
+      <w:r>
+        <w:t>lm</w:t>
+      </w:r>
+      <w:proofErr w:type="spellEnd"/>
+      <w:r>
+        <w:t xml:space="preserve"> </w:t>
       </w:r>
       <w:r>
         <w:t>librispeech.3bo.gz</w:t>
       </w:r>
       <w:r>
-        <w:t xml:space="preserve"> -prune 1e-5 -write-lm </w:t>
+        <w:t xml:space="preserve"> -prune 1e-5 -write-</w:t>
+      </w:r>
+      <w:proofErr w:type="spellStart"/>
+      <w:r>
+        <w:t>lm</w:t>
+      </w:r>
+      <w:proofErr w:type="spellEnd"/>
+      <w:r>
+        <w:t xml:space="preserve"> </w:t>
       </w:r>
       <w:r>
         <w:t>librispeech</w:t>
@@ -3187,7 +4931,15 @@
         <w:t>,</w:t>
       </w:r>
       <w:r>
-        <w:t xml:space="preserve"> as before.  The -debug option lets the tool output the number of ngrams pruned and written out.  Add the resulting number of bigrams and trigrams to characterize the </w:t>
+        <w:t xml:space="preserve"> as before.  The -debug option lets the tool output the number of </w:t>
+      </w:r>
+      <w:proofErr w:type="spellStart"/>
+      <w:r>
+        <w:t>ngrams</w:t>
+      </w:r>
+      <w:proofErr w:type="spellEnd"/>
+      <w:r>
+        <w:t xml:space="preserve"> pruned and written out.  Add the resulting number of bigrams and trigrams to characterize the </w:t>
       </w:r>
       <w:r>
         <w:t xml:space="preserve">pruned </w:t>
@@ -3199,7 +4951,15 @@
         <w:t xml:space="preserve">model </w:t>
       </w:r>
       <w:r>
-        <w:t>parameters, since the number of unigrams is fixed to the vocabulary, and the backoff weights are determined by the probability parameters).</w:t>
+        <w:t xml:space="preserve">parameters, since the number of unigrams is fixed to the vocabulary, and the </w:t>
+      </w:r>
+      <w:proofErr w:type="spellStart"/>
+      <w:r>
+        <w:t>backoff</w:t>
+      </w:r>
+      <w:proofErr w:type="spellEnd"/>
+      <w:r>
+        <w:t xml:space="preserve"> weights are determined by the probability parameters).</w:t>
       </w:r>
     </w:p>
     <w:p/>
@@ -3213,8 +4973,6 @@
     </w:p>
     <w:p/>
     <w:p>
-      <w:bookmarkStart w:id="13" w:name="_GoBack"/>
-      <w:bookmarkEnd w:id="13"/>
       <w:r>
         <w:t>Congratulations!</w:t>
       </w:r>
@@ -3227,12 +4985,12 @@
     </w:p>
     <w:p/>
     <w:sectPr>
-      <w:headerReference w:type="even" r:id="rId33"/>
-      <w:headerReference w:type="default" r:id="rId34"/>
-      <w:footerReference w:type="even" r:id="rId35"/>
-      <w:footerReference w:type="default" r:id="rId36"/>
-      <w:headerReference w:type="first" r:id="rId37"/>
-      <w:footerReference w:type="first" r:id="rId38"/>
+      <w:headerReference w:type="even" r:id="rId36"/>
+      <w:headerReference w:type="default" r:id="rId37"/>
+      <w:footerReference w:type="even" r:id="rId38"/>
+      <w:footerReference w:type="default" r:id="rId39"/>
+      <w:headerReference w:type="first" r:id="rId40"/>
+      <w:footerReference w:type="first" r:id="rId41"/>
       <w:pgSz w:w="12240" w:h="15840"/>
       <w:pgMar w:top="1440" w:right="1440" w:bottom="1440" w:left="1440" w:header="720" w:footer="720" w:gutter="0"/>
       <w:cols w:space="720"/>
@@ -3240,6 +4998,191 @@
     </w:sectPr>
   </w:body>
 </w:document>
+</file>
+
+<file path=word/comments.xml><?xml version="1.0" encoding="utf-8"?>
+<w:comments xmlns:wpc="http://schemas.microsoft.com/office/word/2010/wordprocessingCanvas" xmlns:cx="http://schemas.microsoft.com/office/drawing/2014/chartex" xmlns:cx1="http://schemas.microsoft.com/office/drawing/2015/9/8/chartex" xmlns:cx2="http://schemas.microsoft.com/office/drawing/2015/10/21/chartex" xmlns:cx3="http://schemas.microsoft.com/office/drawing/2016/5/9/chartex" xmlns:cx4="http://schemas.microsoft.com/office/drawing/2016/5/10/chartex" xmlns:cx5="http://schemas.microsoft.com/office/drawing/2016/5/11/chartex" xmlns:cx6="http://schemas.microsoft.com/office/drawing/2016/5/12/chartex" xmlns:cx7="http://schemas.microsoft.com/office/drawing/2016/5/13/chartex" xmlns:cx8="http://schemas.microsoft.com/office/drawing/2016/5/14/chartex" xmlns:mc="http://schemas.openxmlformats.org/markup-compatibility/2006" xmlns:aink="http://schemas.microsoft.com/office/drawing/2016/ink" xmlns:am3d="http://schemas.microsoft.com/office/drawing/2017/model3d" xmlns:o="urn:schemas-microsoft-com:office:office" xmlns:r="http://schemas.openxmlformats.org/officeDocument/2006/relationships" xmlns:m="http://schemas.openxmlformats.org/officeDocument/2006/math" xmlns:v="urn:schemas-microsoft-com:vml" xmlns:wp14="http://schemas.microsoft.com/office/word/2010/wordprocessingDrawing" xmlns:wp="http://schemas.openxmlformats.org/drawingml/2006/wordprocessingDrawing" xmlns:w10="urn:schemas-microsoft-com:office:word" xmlns:w="http://schemas.openxmlformats.org/wordprocessingml/2006/main" xmlns:w14="http://schemas.microsoft.com/office/word/2010/wordml" xmlns:w15="http://schemas.microsoft.com/office/word/2012/wordml" xmlns:w16cid="http://schemas.microsoft.com/office/word/2016/wordml/cid" xmlns:w16se="http://schemas.microsoft.com/office/word/2015/wordml/symex" xmlns:wpg="http://schemas.microsoft.com/office/word/2010/wordprocessingGroup" xmlns:wpi="http://schemas.microsoft.com/office/word/2010/wordprocessingInk" xmlns:wne="http://schemas.microsoft.com/office/word/2006/wordml" xmlns:wps="http://schemas.microsoft.com/office/word/2010/wordprocessingShape" mc:Ignorable="w14 w15 w16se w16cid wp14">
+  <w:comment w:id="1" w:author="Jasha Droppo" w:date="2018-01-23T10:32:00Z" w:initials="JD">
+    <w:p>
+      <w:pPr>
+        <w:pStyle w:val="CommentText"/>
+        <w:rPr>
+          <w:noProof/>
+        </w:rPr>
+      </w:pPr>
+      <w:r>
+        <w:rPr>
+          <w:rStyle w:val="CommentReference"/>
+        </w:rPr>
+        <w:annotationRef/>
+      </w:r>
+      <w:r>
+        <w:rPr>
+          <w:noProof/>
+        </w:rPr>
+        <w:t>This command produces the error "</w:t>
+      </w:r>
+      <w:r>
+        <w:t xml:space="preserve"> </w:t>
+      </w:r>
+      <w:r>
+        <w:rPr>
+          <w:noProof/>
+        </w:rPr>
+        <w:t>awk: /mnt/d/GIT_ROOT/SpeechRecognitionCourse/public/M4_Language_Modeling/srilm/bin/i686-m64/compute-oov-rate:72: fatal: division by zero attempted</w:t>
+      </w:r>
+      <w:r>
+        <w:rPr>
+          <w:noProof/>
+        </w:rPr>
+        <w:t>" which contradicts the text "output a few lines of text without error messages."</w:t>
+      </w:r>
+    </w:p>
+    <w:p>
+      <w:pPr>
+        <w:pStyle w:val="CommentText"/>
+      </w:pPr>
+      <w:r>
+        <w:rPr>
+          <w:noProof/>
+        </w:rPr>
+        <w:t>Also: "/dev/null" isn't available on Windows.</w:t>
+      </w:r>
+    </w:p>
+  </w:comment>
+  <w:comment w:id="9" w:author="Jasha Droppo" w:date="2018-01-23T10:41:00Z" w:initials="JD">
+    <w:p>
+      <w:pPr>
+        <w:pStyle w:val="CommentText"/>
+      </w:pPr>
+      <w:r>
+        <w:rPr>
+          <w:rStyle w:val="CommentReference"/>
+        </w:rPr>
+        <w:annotationRef/>
+      </w:r>
+      <w:r>
+        <w:rPr>
+          <w:noProof/>
+        </w:rPr>
+        <w:t>This command gives me "</w:t>
+      </w:r>
+      <w:r>
+        <w:t xml:space="preserve"> </w:t>
+      </w:r>
+      <w:r>
+        <w:rPr>
+          <w:noProof/>
+        </w:rPr>
+        <w:t>awk: /mnt/d/GIT_ROOT/SpeechRecognitionCourse/public/M4_Language_Modeling/srilm/bin/i686-m64/compute-oov-rate:72: (FILENAME=librispeech.top10k.vocab FNR=10000) fatal: division by zero attempted</w:t>
+      </w:r>
+      <w:r>
+        <w:rPr>
+          <w:noProof/>
+        </w:rPr>
+        <w:t>"</w:t>
+      </w:r>
+    </w:p>
+  </w:comment>
+  <w:comment w:id="13" w:author="Jasha Droppo" w:date="2018-01-23T10:43:00Z" w:initials="JD">
+    <w:p>
+      <w:pPr>
+        <w:pStyle w:val="CommentText"/>
+      </w:pPr>
+      <w:r>
+        <w:rPr>
+          <w:rStyle w:val="CommentReference"/>
+        </w:rPr>
+        <w:annotationRef/>
+      </w:r>
+      <w:r>
+        <w:rPr>
+          <w:noProof/>
+        </w:rPr>
+        <w:t>Would it be useful to mention what the "OOV types" measure means?</w:t>
+      </w:r>
+    </w:p>
+  </w:comment>
+  <w:comment w:id="28" w:author="Jasha Droppo" w:date="2018-01-23T10:52:00Z" w:initials="JD">
+    <w:p>
+      <w:pPr>
+        <w:pStyle w:val="CommentText"/>
+      </w:pPr>
+      <w:r>
+        <w:rPr>
+          <w:rStyle w:val="CommentReference"/>
+        </w:rPr>
+        <w:annotationRef/>
+      </w:r>
+      <w:r>
+        <w:rPr>
+          <w:noProof/>
+        </w:rPr>
+        <w:t>This command uses a lot of RAM and takes a long time. We should warn the student. For me, it ate about 11GB.</w:t>
+      </w:r>
+    </w:p>
+  </w:comment>
+  <w:comment w:id="29" w:author="Andreas Stolcke" w:date="2018-01-24T10:09:00Z" w:initials="AS">
+    <w:p>
+      <w:pPr>
+        <w:pStyle w:val="CommentText"/>
+      </w:pPr>
+      <w:r>
+        <w:rPr>
+          <w:rStyle w:val="CommentReference"/>
+        </w:rPr>
+        <w:annotationRef/>
+      </w:r>
+      <w:r>
+        <w:t xml:space="preserve"> </w:t>
+      </w:r>
+      <w:r>
+        <w:t>Warning added</w:t>
+      </w:r>
+    </w:p>
+  </w:comment>
+  <w:comment w:id="46" w:author="Jasha Droppo" w:date="2018-01-23T11:38:00Z" w:initials="JD">
+    <w:p>
+      <w:pPr>
+        <w:pStyle w:val="CommentText"/>
+      </w:pPr>
+      <w:r>
+        <w:rPr>
+          <w:rStyle w:val="CommentReference"/>
+        </w:rPr>
+        <w:annotationRef/>
+      </w:r>
+      <w:r>
+        <w:rPr>
+          <w:noProof/>
+        </w:rPr>
+        <w:t>I think this should be deleted?</w:t>
+      </w:r>
+    </w:p>
+  </w:comment>
+</w:comments>
+</file>
+
+<file path=word/commentsExtended.xml><?xml version="1.0" encoding="utf-8"?>
+<w15:commentsEx xmlns:wpc="http://schemas.microsoft.com/office/word/2010/wordprocessingCanvas" xmlns:cx="http://schemas.microsoft.com/office/drawing/2014/chartex" xmlns:cx1="http://schemas.microsoft.com/office/drawing/2015/9/8/chartex" xmlns:cx2="http://schemas.microsoft.com/office/drawing/2015/10/21/chartex" xmlns:cx3="http://schemas.microsoft.com/office/drawing/2016/5/9/chartex" xmlns:cx4="http://schemas.microsoft.com/office/drawing/2016/5/10/chartex" xmlns:cx5="http://schemas.microsoft.com/office/drawing/2016/5/11/chartex" xmlns:cx6="http://schemas.microsoft.com/office/drawing/2016/5/12/chartex" xmlns:cx7="http://schemas.microsoft.com/office/drawing/2016/5/13/chartex" xmlns:cx8="http://schemas.microsoft.com/office/drawing/2016/5/14/chartex" xmlns:mc="http://schemas.openxmlformats.org/markup-compatibility/2006" xmlns:aink="http://schemas.microsoft.com/office/drawing/2016/ink" xmlns:am3d="http://schemas.microsoft.com/office/drawing/2017/model3d" xmlns:o="urn:schemas-microsoft-com:office:office" xmlns:r="http://schemas.openxmlformats.org/officeDocument/2006/relationships" xmlns:m="http://schemas.openxmlformats.org/officeDocument/2006/math" xmlns:v="urn:schemas-microsoft-com:vml" xmlns:wp14="http://schemas.microsoft.com/office/word/2010/wordprocessingDrawing" xmlns:wp="http://schemas.openxmlformats.org/drawingml/2006/wordprocessingDrawing" xmlns:w10="urn:schemas-microsoft-com:office:word" xmlns:w="http://schemas.openxmlformats.org/wordprocessingml/2006/main" xmlns:w14="http://schemas.microsoft.com/office/word/2010/wordml" xmlns:w15="http://schemas.microsoft.com/office/word/2012/wordml" xmlns:w16cid="http://schemas.microsoft.com/office/word/2016/wordml/cid" xmlns:w16se="http://schemas.microsoft.com/office/word/2015/wordml/symex" xmlns:wpg="http://schemas.microsoft.com/office/word/2010/wordprocessingGroup" xmlns:wpi="http://schemas.microsoft.com/office/word/2010/wordprocessingInk" xmlns:wne="http://schemas.microsoft.com/office/word/2006/wordml" xmlns:wps="http://schemas.microsoft.com/office/word/2010/wordprocessingShape" mc:Ignorable="w14 w15 w16se w16cid wp14">
+  <w15:commentEx w15:paraId="61825431" w15:done="1"/>
+  <w15:commentEx w15:paraId="39C80BA8" w15:done="1"/>
+  <w15:commentEx w15:paraId="20E57E48" w15:done="1"/>
+  <w15:commentEx w15:paraId="29EC1CAC" w15:done="1"/>
+  <w15:commentEx w15:paraId="10B96DFF" w15:paraIdParent="29EC1CAC" w15:done="1"/>
+  <w15:commentEx w15:paraId="3863559C" w15:done="1"/>
+</w15:commentsEx>
+</file>
+
+<file path=word/commentsIds.xml><?xml version="1.0" encoding="utf-8"?>
+<w16cid:commentsIds xmlns:wpc="http://schemas.microsoft.com/office/word/2010/wordprocessingCanvas" xmlns:cx="http://schemas.microsoft.com/office/drawing/2014/chartex" xmlns:cx1="http://schemas.microsoft.com/office/drawing/2015/9/8/chartex" xmlns:cx2="http://schemas.microsoft.com/office/drawing/2015/10/21/chartex" xmlns:cx3="http://schemas.microsoft.com/office/drawing/2016/5/9/chartex" xmlns:cx4="http://schemas.microsoft.com/office/drawing/2016/5/10/chartex" xmlns:cx5="http://schemas.microsoft.com/office/drawing/2016/5/11/chartex" xmlns:cx6="http://schemas.microsoft.com/office/drawing/2016/5/12/chartex" xmlns:cx7="http://schemas.microsoft.com/office/drawing/2016/5/13/chartex" xmlns:cx8="http://schemas.microsoft.com/office/drawing/2016/5/14/chartex" xmlns:mc="http://schemas.openxmlformats.org/markup-compatibility/2006" xmlns:aink="http://schemas.microsoft.com/office/drawing/2016/ink" xmlns:am3d="http://schemas.microsoft.com/office/drawing/2017/model3d" xmlns:o="urn:schemas-microsoft-com:office:office" xmlns:r="http://schemas.openxmlformats.org/officeDocument/2006/relationships" xmlns:m="http://schemas.openxmlformats.org/officeDocument/2006/math" xmlns:v="urn:schemas-microsoft-com:vml" xmlns:wp14="http://schemas.microsoft.com/office/word/2010/wordprocessingDrawing" xmlns:wp="http://schemas.openxmlformats.org/drawingml/2006/wordprocessingDrawing" xmlns:w10="urn:schemas-microsoft-com:office:word" xmlns:w="http://schemas.openxmlformats.org/wordprocessingml/2006/main" xmlns:w14="http://schemas.microsoft.com/office/word/2010/wordml" xmlns:w15="http://schemas.microsoft.com/office/word/2012/wordml" xmlns:w16cid="http://schemas.microsoft.com/office/word/2016/wordml/cid" xmlns:w16se="http://schemas.microsoft.com/office/word/2015/wordml/symex" xmlns:wpg="http://schemas.microsoft.com/office/word/2010/wordprocessingGroup" xmlns:wpi="http://schemas.microsoft.com/office/word/2010/wordprocessingInk" xmlns:wne="http://schemas.microsoft.com/office/word/2006/wordml" xmlns:wps="http://schemas.microsoft.com/office/word/2010/wordprocessingShape" mc:Ignorable="w14 w15 w16se w16cid wp14">
+  <w16cid:commentId w16cid:paraId="61825431" w16cid:durableId="1E118DB3"/>
+  <w16cid:commentId w16cid:paraId="39C80BA8" w16cid:durableId="1E118FF2"/>
+  <w16cid:commentId w16cid:paraId="20E57E48" w16cid:durableId="1E11906E"/>
+  <w16cid:commentId w16cid:paraId="29EC1CAC" w16cid:durableId="1E119283"/>
+  <w16cid:commentId w16cid:paraId="10B96DFF" w16cid:durableId="1E12D9E9"/>
+  <w16cid:commentId w16cid:paraId="3863559C" w16cid:durableId="1E119D2D"/>
+</w16cid:commentsIds>
 </file>
 
 <file path=word/endnotes.xml><?xml version="1.0" encoding="utf-8"?>
@@ -3771,6 +5714,17 @@
     <w:abstractNumId w:val="1"/>
   </w:num>
 </w:numbering>
+</file>
+
+<file path=word/people.xml><?xml version="1.0" encoding="utf-8"?>
+<w15:people xmlns:wpc="http://schemas.microsoft.com/office/word/2010/wordprocessingCanvas" xmlns:cx="http://schemas.microsoft.com/office/drawing/2014/chartex" xmlns:cx1="http://schemas.microsoft.com/office/drawing/2015/9/8/chartex" xmlns:cx2="http://schemas.microsoft.com/office/drawing/2015/10/21/chartex" xmlns:cx3="http://schemas.microsoft.com/office/drawing/2016/5/9/chartex" xmlns:cx4="http://schemas.microsoft.com/office/drawing/2016/5/10/chartex" xmlns:cx5="http://schemas.microsoft.com/office/drawing/2016/5/11/chartex" xmlns:cx6="http://schemas.microsoft.com/office/drawing/2016/5/12/chartex" xmlns:cx7="http://schemas.microsoft.com/office/drawing/2016/5/13/chartex" xmlns:cx8="http://schemas.microsoft.com/office/drawing/2016/5/14/chartex" xmlns:mc="http://schemas.openxmlformats.org/markup-compatibility/2006" xmlns:aink="http://schemas.microsoft.com/office/drawing/2016/ink" xmlns:am3d="http://schemas.microsoft.com/office/drawing/2017/model3d" xmlns:o="urn:schemas-microsoft-com:office:office" xmlns:r="http://schemas.openxmlformats.org/officeDocument/2006/relationships" xmlns:m="http://schemas.openxmlformats.org/officeDocument/2006/math" xmlns:v="urn:schemas-microsoft-com:vml" xmlns:wp14="http://schemas.microsoft.com/office/word/2010/wordprocessingDrawing" xmlns:wp="http://schemas.openxmlformats.org/drawingml/2006/wordprocessingDrawing" xmlns:w10="urn:schemas-microsoft-com:office:word" xmlns:w="http://schemas.openxmlformats.org/wordprocessingml/2006/main" xmlns:w14="http://schemas.microsoft.com/office/word/2010/wordml" xmlns:w15="http://schemas.microsoft.com/office/word/2012/wordml" xmlns:w16cid="http://schemas.microsoft.com/office/word/2016/wordml/cid" xmlns:w16se="http://schemas.microsoft.com/office/word/2015/wordml/symex" xmlns:wpg="http://schemas.microsoft.com/office/word/2010/wordprocessingGroup" xmlns:wpi="http://schemas.microsoft.com/office/word/2010/wordprocessingInk" xmlns:wne="http://schemas.microsoft.com/office/word/2006/wordml" xmlns:wps="http://schemas.microsoft.com/office/word/2010/wordprocessingShape" mc:Ignorable="w14 w15 w16se w16cid wp14">
+  <w15:person w15:author="Jasha Droppo">
+    <w15:presenceInfo w15:providerId="AD" w15:userId="S-1-5-21-2127521184-1604012920-1887927527-350301"/>
+  </w15:person>
+  <w15:person w15:author="Andreas Stolcke">
+    <w15:presenceInfo w15:providerId="AD" w15:userId="S-1-5-21-124525095-708259637-1543119021-1116551"/>
+  </w15:person>
+</w15:people>
 </file>
 
 <file path=word/styles.xml><?xml version="1.0" encoding="utf-8"?>
@@ -4357,6 +6311,114 @@
       <w:shd w:val="clear" w:color="auto" w:fill="E6E6E6"/>
     </w:rPr>
   </w:style>
+  <w:style w:type="character" w:styleId="CommentReference">
+    <w:name w:val="annotation reference"/>
+    <w:basedOn w:val="DefaultParagraphFont"/>
+    <w:uiPriority w:val="99"/>
+    <w:semiHidden/>
+    <w:unhideWhenUsed/>
+    <w:rsid w:val="004D161C"/>
+    <w:rPr>
+      <w:sz w:val="16"/>
+      <w:szCs w:val="16"/>
+    </w:rPr>
+  </w:style>
+  <w:style w:type="paragraph" w:styleId="CommentText">
+    <w:name w:val="annotation text"/>
+    <w:basedOn w:val="Normal"/>
+    <w:link w:val="CommentTextChar"/>
+    <w:uiPriority w:val="99"/>
+    <w:semiHidden/>
+    <w:unhideWhenUsed/>
+    <w:rsid w:val="004D161C"/>
+    <w:pPr>
+      <w:spacing w:line="240" w:lineRule="auto"/>
+    </w:pPr>
+    <w:rPr>
+      <w:sz w:val="20"/>
+      <w:szCs w:val="20"/>
+    </w:rPr>
+  </w:style>
+  <w:style w:type="character" w:customStyle="1" w:styleId="CommentTextChar">
+    <w:name w:val="Comment Text Char"/>
+    <w:basedOn w:val="DefaultParagraphFont"/>
+    <w:link w:val="CommentText"/>
+    <w:uiPriority w:val="99"/>
+    <w:semiHidden/>
+    <w:rsid w:val="004D161C"/>
+    <w:rPr>
+      <w:sz w:val="20"/>
+      <w:szCs w:val="20"/>
+    </w:rPr>
+  </w:style>
+  <w:style w:type="paragraph" w:styleId="CommentSubject">
+    <w:name w:val="annotation subject"/>
+    <w:basedOn w:val="CommentText"/>
+    <w:next w:val="CommentText"/>
+    <w:link w:val="CommentSubjectChar"/>
+    <w:uiPriority w:val="99"/>
+    <w:semiHidden/>
+    <w:unhideWhenUsed/>
+    <w:rsid w:val="004D161C"/>
+    <w:rPr>
+      <w:b/>
+      <w:bCs/>
+    </w:rPr>
+  </w:style>
+  <w:style w:type="character" w:customStyle="1" w:styleId="CommentSubjectChar">
+    <w:name w:val="Comment Subject Char"/>
+    <w:basedOn w:val="CommentTextChar"/>
+    <w:link w:val="CommentSubject"/>
+    <w:uiPriority w:val="99"/>
+    <w:semiHidden/>
+    <w:rsid w:val="004D161C"/>
+    <w:rPr>
+      <w:b/>
+      <w:bCs/>
+      <w:sz w:val="20"/>
+      <w:szCs w:val="20"/>
+    </w:rPr>
+  </w:style>
+  <w:style w:type="paragraph" w:styleId="Revision">
+    <w:name w:val="Revision"/>
+    <w:hidden/>
+    <w:uiPriority w:val="99"/>
+    <w:semiHidden/>
+    <w:rsid w:val="004D161C"/>
+    <w:pPr>
+      <w:spacing w:after="0" w:line="240" w:lineRule="auto"/>
+    </w:pPr>
+  </w:style>
+  <w:style w:type="paragraph" w:styleId="BalloonText">
+    <w:name w:val="Balloon Text"/>
+    <w:basedOn w:val="Normal"/>
+    <w:link w:val="BalloonTextChar"/>
+    <w:uiPriority w:val="99"/>
+    <w:semiHidden/>
+    <w:unhideWhenUsed/>
+    <w:rsid w:val="004D161C"/>
+    <w:pPr>
+      <w:spacing w:after="0" w:line="240" w:lineRule="auto"/>
+    </w:pPr>
+    <w:rPr>
+      <w:rFonts w:ascii="Segoe UI" w:hAnsi="Segoe UI" w:cs="Segoe UI"/>
+      <w:sz w:val="18"/>
+      <w:szCs w:val="18"/>
+    </w:rPr>
+  </w:style>
+  <w:style w:type="character" w:customStyle="1" w:styleId="BalloonTextChar">
+    <w:name w:val="Balloon Text Char"/>
+    <w:basedOn w:val="DefaultParagraphFont"/>
+    <w:link w:val="BalloonText"/>
+    <w:uiPriority w:val="99"/>
+    <w:semiHidden/>
+    <w:rsid w:val="004D161C"/>
+    <w:rPr>
+      <w:rFonts w:ascii="Segoe UI" w:hAnsi="Segoe UI" w:cs="Segoe UI"/>
+      <w:sz w:val="18"/>
+      <w:szCs w:val="18"/>
+    </w:rPr>
+  </w:style>
 </w:styles>
 </file>
 

</xml_diff>